<commit_message>
[my_tests] Fixed <b>, <i>, <u>
</commit_message>
<xml_diff>
--- a/my_test/test.docx
+++ b/my_test/test.docx
@@ -4,8 +4,10 @@
   <w:body>
     <w:p>
       <w:pPr>
-        <w:jc w:val="right"/>
-        <w:rPr>
+        <w:jc w:val="center"/>
+        <w:rPr>
+          <w:b/>
+          <w:bCs/>
           <w:sz w:val="28"/>
           <w:szCs w:val="28"/>
           <w:lang w:val="en-US"/>
@@ -13,11 +15,142 @@
       </w:pPr>
       <w:r>
         <w:rPr>
-          <w:sz w:val="28"/>
-          <w:szCs w:val="28"/>
-          <w:lang w:val="en-US"/>
-        </w:rPr>
-        <w:t>This is a test</w:t>
+          <w:b/>
+          <w:bCs/>
+          <w:sz w:val="28"/>
+          <w:szCs w:val="28"/>
+          <w:lang w:val="en-US"/>
+        </w:rPr>
+        <w:t>T</w:t>
+      </w:r>
+      <w:r>
+        <w:rPr>
+          <w:b/>
+          <w:bCs/>
+          <w:sz w:val="28"/>
+          <w:szCs w:val="28"/>
+          <w:lang w:val="en-US"/>
+        </w:rPr>
+        <w:t>his is bold</w:t>
+      </w:r>
+    </w:p>
+    <w:p>
+      <w:pPr>
+        <w:jc w:val="center"/>
+        <w:rPr>
+          <w:i/>
+          <w:iCs/>
+          <w:sz w:val="28"/>
+          <w:szCs w:val="28"/>
+          <w:lang w:val="en-US"/>
+        </w:rPr>
+      </w:pPr>
+      <w:r>
+        <w:rPr>
+          <w:i/>
+          <w:iCs/>
+          <w:sz w:val="28"/>
+          <w:szCs w:val="28"/>
+          <w:lang w:val="en-US"/>
+        </w:rPr>
+        <w:t>This is italic</w:t>
+      </w:r>
+    </w:p>
+    <w:p>
+      <w:pPr>
+        <w:jc w:val="center"/>
+        <w:rPr>
+          <w:sz w:val="28"/>
+          <w:szCs w:val="28"/>
+          <w:u w:val="single"/>
+          <w:lang w:val="en-US"/>
+        </w:rPr>
+      </w:pPr>
+      <w:r>
+        <w:rPr>
+          <w:sz w:val="28"/>
+          <w:szCs w:val="28"/>
+          <w:u w:val="single"/>
+          <w:lang w:val="en-US"/>
+        </w:rPr>
+        <w:t>T</w:t>
+      </w:r>
+      <w:r>
+        <w:rPr>
+          <w:sz w:val="28"/>
+          <w:szCs w:val="28"/>
+          <w:u w:val="single"/>
+          <w:lang w:val="en-US"/>
+        </w:rPr>
+        <w:t>his is underlined</w:t>
+      </w:r>
+    </w:p>
+    <w:p>
+      <w:pPr>
+        <w:jc w:val="center"/>
+        <w:rPr>
+          <w:b/>
+          <w:bCs/>
+          <w:i/>
+          <w:iCs/>
+          <w:sz w:val="28"/>
+          <w:szCs w:val="28"/>
+          <w:lang w:val="en-US"/>
+        </w:rPr>
+      </w:pPr>
+      <w:r>
+        <w:rPr>
+          <w:b/>
+          <w:bCs/>
+          <w:i/>
+          <w:iCs/>
+          <w:sz w:val="28"/>
+          <w:szCs w:val="28"/>
+          <w:lang w:val="en-US"/>
+        </w:rPr>
+        <w:t>This is bold and italic</w:t>
+      </w:r>
+    </w:p>
+    <w:p>
+      <w:pPr>
+        <w:jc w:val="center"/>
+        <w:rPr>
+          <w:strike/>
+          <w:sz w:val="28"/>
+          <w:szCs w:val="28"/>
+          <w:lang w:val="en-US"/>
+        </w:rPr>
+      </w:pPr>
+      <w:r>
+        <w:rPr>
+          <w:strike/>
+          <w:sz w:val="28"/>
+          <w:szCs w:val="28"/>
+          <w:lang w:val="en-US"/>
+        </w:rPr>
+        <w:t>This is strikethrough</w:t>
+      </w:r>
+    </w:p>
+    <w:p>
+      <w:pPr>
+        <w:jc w:val="center"/>
+        <w:rPr>
+          <w:b/>
+          <w:bCs/>
+          <w:i/>
+          <w:iCs/>
+          <w:sz w:val="28"/>
+          <w:szCs w:val="28"/>
+          <w:lang w:val="en-US"/>
+        </w:rPr>
+      </w:pPr>
+      <w:r>
+        <w:rPr>
+          <w:sz w:val="28"/>
+          <w:szCs w:val="28"/>
+          <w:lang w:val="en-US"/>
+        </w:rPr>
+        <w:t>This is normal</w:t>
       </w:r>
     </w:p>
     <w:sectPr>

</xml_diff>

<commit_message>
[my_tests] Added saving properties in a dict
</commit_message>
<xml_diff>
--- a/my_test/test.docx
+++ b/my_test/test.docx
@@ -6,8 +6,6 @@
       <w:pPr>
         <w:jc w:val="center"/>
         <w:rPr>
-          <w:b/>
-          <w:bCs/>
           <w:sz w:val="28"/>
           <w:szCs w:val="28"/>
           <w:lang w:val="en-US"/>
@@ -21,7 +19,7 @@
           <w:szCs w:val="28"/>
           <w:lang w:val="en-US"/>
         </w:rPr>
-        <w:t>T</w:t>
+        <w:t xml:space="preserve">This </w:t>
       </w:r>
       <w:r>
         <w:rPr>
@@ -31,114 +29,51 @@
           <w:szCs w:val="28"/>
           <w:lang w:val="en-US"/>
         </w:rPr>
-        <w:t>his is bold</w:t>
+        <w:t>text</w:t>
+      </w:r>
+      <w:r>
+        <w:rPr>
+          <w:b/>
+          <w:bCs/>
+          <w:sz w:val="28"/>
+          <w:szCs w:val="28"/>
+          <w:lang w:val="en-US"/>
+        </w:rPr>
+        <w:t xml:space="preserve"> is bold</w:t>
+      </w:r>
+      <w:r>
+        <w:rPr>
+          <w:b/>
+          <w:bCs/>
+          <w:sz w:val="28"/>
+          <w:szCs w:val="28"/>
+          <w:lang w:val="en-US"/>
+        </w:rPr>
+        <w:t xml:space="preserve"> </w:t>
+      </w:r>
+      <w:proofErr w:type="gramStart"/>
+      <w:r>
+        <w:rPr>
+          <w:sz w:val="28"/>
+          <w:szCs w:val="28"/>
+          <w:lang w:val="en-US"/>
+        </w:rPr>
+        <w:t>But</w:t>
+      </w:r>
+      <w:proofErr w:type="gramEnd"/>
+      <w:r>
+        <w:rPr>
+          <w:sz w:val="28"/>
+          <w:szCs w:val="28"/>
+          <w:lang w:val="en-US"/>
+        </w:rPr>
+        <w:t xml:space="preserve"> this isn’t</w:t>
       </w:r>
     </w:p>
     <w:p>
       <w:pPr>
         <w:jc w:val="center"/>
         <w:rPr>
-          <w:i/>
-          <w:iCs/>
-          <w:sz w:val="28"/>
-          <w:szCs w:val="28"/>
-          <w:lang w:val="en-US"/>
-        </w:rPr>
-      </w:pPr>
-      <w:r>
-        <w:rPr>
-          <w:i/>
-          <w:iCs/>
-          <w:sz w:val="28"/>
-          <w:szCs w:val="28"/>
-          <w:lang w:val="en-US"/>
-        </w:rPr>
-        <w:t>This is italic</w:t>
-      </w:r>
-    </w:p>
-    <w:p>
-      <w:pPr>
-        <w:jc w:val="center"/>
-        <w:rPr>
-          <w:sz w:val="28"/>
-          <w:szCs w:val="28"/>
-          <w:u w:val="single"/>
-          <w:lang w:val="en-US"/>
-        </w:rPr>
-      </w:pPr>
-      <w:r>
-        <w:rPr>
-          <w:sz w:val="28"/>
-          <w:szCs w:val="28"/>
-          <w:u w:val="single"/>
-          <w:lang w:val="en-US"/>
-        </w:rPr>
-        <w:t>T</w:t>
-      </w:r>
-      <w:r>
-        <w:rPr>
-          <w:sz w:val="28"/>
-          <w:szCs w:val="28"/>
-          <w:u w:val="single"/>
-          <w:lang w:val="en-US"/>
-        </w:rPr>
-        <w:t>his is underlined</w:t>
-      </w:r>
-    </w:p>
-    <w:p>
-      <w:pPr>
-        <w:jc w:val="center"/>
-        <w:rPr>
-          <w:b/>
-          <w:bCs/>
-          <w:i/>
-          <w:iCs/>
-          <w:sz w:val="28"/>
-          <w:szCs w:val="28"/>
-          <w:lang w:val="en-US"/>
-        </w:rPr>
-      </w:pPr>
-      <w:r>
-        <w:rPr>
-          <w:b/>
-          <w:bCs/>
-          <w:i/>
-          <w:iCs/>
-          <w:sz w:val="28"/>
-          <w:szCs w:val="28"/>
-          <w:lang w:val="en-US"/>
-        </w:rPr>
-        <w:t>This is bold and italic</w:t>
-      </w:r>
-    </w:p>
-    <w:p>
-      <w:pPr>
-        <w:jc w:val="center"/>
-        <w:rPr>
-          <w:strike/>
-          <w:sz w:val="28"/>
-          <w:szCs w:val="28"/>
-          <w:lang w:val="en-US"/>
-        </w:rPr>
-      </w:pPr>
-      <w:r>
-        <w:rPr>
-          <w:strike/>
-          <w:sz w:val="28"/>
-          <w:szCs w:val="28"/>
-          <w:lang w:val="en-US"/>
-        </w:rPr>
-        <w:t>This is strikethrough</w:t>
-      </w:r>
-    </w:p>
-    <w:p>
-      <w:pPr>
-        <w:jc w:val="center"/>
-        <w:rPr>
-          <w:b/>
-          <w:bCs/>
-          <w:i/>
-          <w:iCs/>
           <w:sz w:val="28"/>
           <w:szCs w:val="28"/>
           <w:lang w:val="en-US"/>
@@ -150,7 +85,7 @@
           <w:szCs w:val="28"/>
           <w:lang w:val="en-US"/>
         </w:rPr>
-        <w:t>This is normal</w:t>
+        <w:t>This isn’t bold too</w:t>
       </w:r>
     </w:p>
     <w:sectPr>

</xml_diff>

<commit_message>
[my_tests] Fix to previous commit
</commit_message>
<xml_diff>
--- a/my_test/test.docx
+++ b/my_test/test.docx
@@ -4,9 +4,10 @@
   <w:body>
     <w:p>
       <w:pPr>
-        <w:spacing w:line="360" w:lineRule="auto"/>
         <w:jc w:val="center"/>
         <w:rPr>
+          <w:b/>
+          <w:bCs/>
           <w:sz w:val="28"/>
           <w:szCs w:val="28"/>
           <w:lang w:val="en-US"/>
@@ -30,17 +31,7 @@
           <w:szCs w:val="28"/>
           <w:lang w:val="en-US"/>
         </w:rPr>
-        <w:t>text</w:t>
-      </w:r>
-      <w:r>
-        <w:rPr>
-          <w:b/>
-          <w:bCs/>
-          <w:sz w:val="28"/>
-          <w:szCs w:val="28"/>
-          <w:lang w:val="en-US"/>
-        </w:rPr>
-        <w:t xml:space="preserve"> is bold</w:t>
+        <w:t>is</w:t>
       </w:r>
       <w:r>
         <w:rPr>
@@ -52,41 +43,36 @@
         </w:rPr>
         <w:t xml:space="preserve"> </w:t>
       </w:r>
-      <w:proofErr w:type="gramStart"/>
       <w:r>
         <w:rPr>
+          <w:b/>
+          <w:bCs/>
           <w:sz w:val="28"/>
           <w:szCs w:val="28"/>
           <w:lang w:val="en-US"/>
         </w:rPr>
-        <w:t>But</w:t>
-      </w:r>
-      <w:proofErr w:type="gramEnd"/>
-      <w:r>
-        <w:rPr>
-          <w:sz w:val="28"/>
-          <w:szCs w:val="28"/>
-          <w:lang w:val="en-US"/>
-        </w:rPr>
-        <w:t xml:space="preserve"> this isn’t</w:t>
+        <w:t>a bold header</w:t>
       </w:r>
     </w:p>
     <w:p>
       <w:pPr>
-        <w:jc w:val="center"/>
+        <w:spacing w:line="360" w:lineRule="auto"/>
+        <w:jc w:val="both"/>
         <w:rPr>
-          <w:sz w:val="28"/>
-          <w:szCs w:val="28"/>
+          <w:rFonts w:ascii="Times New Roman" w:hAnsi="Times New Roman" w:cs="Times New Roman"/>
+          <w:sz w:val="22"/>
+          <w:szCs w:val="22"/>
           <w:lang w:val="en-US"/>
         </w:rPr>
       </w:pPr>
       <w:r>
         <w:rPr>
-          <w:sz w:val="28"/>
-          <w:szCs w:val="28"/>
+          <w:rFonts w:ascii="Times New Roman" w:hAnsi="Times New Roman" w:cs="Times New Roman"/>
+          <w:sz w:val="22"/>
+          <w:szCs w:val="22"/>
           <w:lang w:val="en-US"/>
         </w:rPr>
-        <w:t>This isn’t bold too</w:t>
+        <w:t>This paragraph is a body paragraph</w:t>
       </w:r>
     </w:p>
     <w:sectPr>

</xml_diff>

<commit_message>
[my_tests] Added comparison for multiple styles
</commit_message>
<xml_diff>
--- a/my_test/test.docx
+++ b/my_test/test.docx
@@ -4,51 +4,46 @@
   <w:body>
     <w:p>
       <w:pPr>
-        <w:jc w:val="center"/>
-        <w:rPr>
+        <w:jc w:val="both"/>
+        <w:rPr>
+          <w:rFonts w:ascii="Arial" w:hAnsi="Arial" w:cs="Arial"/>
           <w:b/>
           <w:bCs/>
-          <w:sz w:val="28"/>
-          <w:szCs w:val="28"/>
           <w:lang w:val="en-US"/>
         </w:rPr>
       </w:pPr>
       <w:r>
         <w:rPr>
+          <w:rFonts w:ascii="Arial" w:hAnsi="Arial" w:cs="Arial"/>
           <w:b/>
           <w:bCs/>
-          <w:sz w:val="28"/>
-          <w:szCs w:val="28"/>
           <w:lang w:val="en-US"/>
         </w:rPr>
         <w:t xml:space="preserve">This </w:t>
       </w:r>
       <w:r>
         <w:rPr>
+          <w:rFonts w:ascii="Arial" w:hAnsi="Arial" w:cs="Arial"/>
           <w:b/>
           <w:bCs/>
-          <w:sz w:val="28"/>
-          <w:szCs w:val="28"/>
           <w:lang w:val="en-US"/>
         </w:rPr>
         <w:t>is</w:t>
       </w:r>
       <w:r>
         <w:rPr>
+          <w:rFonts w:ascii="Arial" w:hAnsi="Arial" w:cs="Arial"/>
           <w:b/>
           <w:bCs/>
-          <w:sz w:val="28"/>
-          <w:szCs w:val="28"/>
           <w:lang w:val="en-US"/>
         </w:rPr>
         <w:t xml:space="preserve"> </w:t>
       </w:r>
       <w:r>
         <w:rPr>
+          <w:rFonts w:ascii="Arial" w:hAnsi="Arial" w:cs="Arial"/>
           <w:b/>
           <w:bCs/>
-          <w:sz w:val="28"/>
-          <w:szCs w:val="28"/>
           <w:lang w:val="en-US"/>
         </w:rPr>
         <w:t>a bold header</w:t>
@@ -56,23 +51,51 @@
     </w:p>
     <w:p>
       <w:pPr>
-        <w:spacing w:line="360" w:lineRule="auto"/>
         <w:jc w:val="both"/>
         <w:rPr>
           <w:rFonts w:ascii="Times New Roman" w:hAnsi="Times New Roman" w:cs="Times New Roman"/>
-          <w:sz w:val="22"/>
-          <w:szCs w:val="22"/>
+          <w:i/>
+          <w:iCs/>
+          <w:sz w:val="28"/>
+          <w:szCs w:val="28"/>
           <w:lang w:val="en-US"/>
         </w:rPr>
       </w:pPr>
       <w:r>
         <w:rPr>
           <w:rFonts w:ascii="Times New Roman" w:hAnsi="Times New Roman" w:cs="Times New Roman"/>
-          <w:sz w:val="22"/>
-          <w:szCs w:val="22"/>
+          <w:i/>
+          <w:iCs/>
+          <w:sz w:val="28"/>
+          <w:szCs w:val="28"/>
           <w:lang w:val="en-US"/>
         </w:rPr>
         <w:t>This paragraph is a body paragraph</w:t>
+      </w:r>
+    </w:p>
+    <w:p>
+      <w:pPr>
+        <w:jc w:val="right"/>
+        <w:rPr>
+          <w:rFonts w:ascii="Arial" w:hAnsi="Arial" w:cs="Arial"/>
+          <w:lang w:val="en-US"/>
+        </w:rPr>
+      </w:pPr>
+      <w:r>
+        <w:rPr>
+          <w:rFonts w:ascii="Arial" w:hAnsi="Arial" w:cs="Arial"/>
+          <w:b/>
+          <w:bCs/>
+          <w:lang w:val="en-US"/>
+        </w:rPr>
+        <w:t>This is a bold header #2</w:t>
+      </w:r>
+      <w:r>
+        <w:rPr>
+          <w:rFonts w:ascii="Arial" w:hAnsi="Arial" w:cs="Arial"/>
+          <w:lang w:val="en-US"/>
+        </w:rPr>
+        <w:t xml:space="preserve"> but it’s not all bold</w:t>
       </w:r>
     </w:p>
     <w:sectPr>

</xml_diff>

<commit_message>
[my_tests] Fixes for previous commit
</commit_message>
<xml_diff>
--- a/my_test/test.docx
+++ b/my_test/test.docx
@@ -4,19 +4,15 @@
   <w:body>
     <w:p>
       <w:pPr>
-        <w:jc w:val="both"/>
-        <w:rPr>
-          <w:rFonts w:ascii="Arial" w:hAnsi="Arial" w:cs="Arial"/>
-          <w:b/>
-          <w:bCs/>
+        <w:jc w:val="center"/>
+        <w:rPr>
+          <w:rFonts w:ascii="Arial" w:hAnsi="Arial" w:cs="Arial"/>
           <w:lang w:val="en-US"/>
         </w:rPr>
       </w:pPr>
       <w:r>
         <w:rPr>
           <w:rFonts w:ascii="Arial" w:hAnsi="Arial" w:cs="Arial"/>
-          <w:b/>
-          <w:bCs/>
           <w:lang w:val="en-US"/>
         </w:rPr>
         <w:t xml:space="preserve">This </w:t>
@@ -24,38 +20,31 @@
       <w:r>
         <w:rPr>
           <w:rFonts w:ascii="Arial" w:hAnsi="Arial" w:cs="Arial"/>
-          <w:b/>
-          <w:bCs/>
-          <w:lang w:val="en-US"/>
-        </w:rPr>
-        <w:t>is</w:t>
-      </w:r>
-      <w:r>
-        <w:rPr>
-          <w:rFonts w:ascii="Arial" w:hAnsi="Arial" w:cs="Arial"/>
-          <w:b/>
-          <w:bCs/>
-          <w:lang w:val="en-US"/>
-        </w:rPr>
-        <w:t xml:space="preserve"> </w:t>
-      </w:r>
-      <w:r>
-        <w:rPr>
-          <w:rFonts w:ascii="Arial" w:hAnsi="Arial" w:cs="Arial"/>
-          <w:b/>
-          <w:bCs/>
-          <w:lang w:val="en-US"/>
-        </w:rPr>
-        <w:t>a bold header</w:t>
+          <w:lang w:val="en-US"/>
+        </w:rPr>
+        <w:t xml:space="preserve">header is </w:t>
+      </w:r>
+      <w:r>
+        <w:rPr>
+          <w:rFonts w:ascii="Arial" w:hAnsi="Arial" w:cs="Arial"/>
+          <w:lang w:val="en-US"/>
+        </w:rPr>
+        <w:t>not</w:t>
+      </w:r>
+      <w:r>
+        <w:rPr>
+          <w:rFonts w:ascii="Arial" w:hAnsi="Arial" w:cs="Arial"/>
+          <w:lang w:val="en-US"/>
+        </w:rPr>
+        <w:t xml:space="preserve"> ok</w:t>
       </w:r>
     </w:p>
     <w:p>
       <w:pPr>
+        <w:spacing w:line="360" w:lineRule="auto"/>
         <w:jc w:val="both"/>
         <w:rPr>
           <w:rFonts w:ascii="Times New Roman" w:hAnsi="Times New Roman" w:cs="Times New Roman"/>
-          <w:i/>
-          <w:iCs/>
           <w:sz w:val="28"/>
           <w:szCs w:val="28"/>
           <w:lang w:val="en-US"/>
@@ -64,18 +53,25 @@
       <w:r>
         <w:rPr>
           <w:rFonts w:ascii="Times New Roman" w:hAnsi="Times New Roman" w:cs="Times New Roman"/>
-          <w:i/>
-          <w:iCs/>
           <w:sz w:val="28"/>
           <w:szCs w:val="28"/>
           <w:lang w:val="en-US"/>
         </w:rPr>
-        <w:t>This paragraph is a body paragraph</w:t>
+        <w:t xml:space="preserve">This </w:t>
+      </w:r>
+      <w:r>
+        <w:rPr>
+          <w:rFonts w:ascii="Times New Roman" w:hAnsi="Times New Roman" w:cs="Times New Roman"/>
+          <w:sz w:val="28"/>
+          <w:szCs w:val="28"/>
+          <w:lang w:val="en-US"/>
+        </w:rPr>
+        <w:t>body paragraph is ok</w:t>
       </w:r>
     </w:p>
     <w:p>
       <w:pPr>
-        <w:jc w:val="right"/>
+        <w:jc w:val="center"/>
         <w:rPr>
           <w:rFonts w:ascii="Arial" w:hAnsi="Arial" w:cs="Arial"/>
           <w:lang w:val="en-US"/>
@@ -84,18 +80,39 @@
       <w:r>
         <w:rPr>
           <w:rFonts w:ascii="Arial" w:hAnsi="Arial" w:cs="Arial"/>
-          <w:b/>
-          <w:bCs/>
-          <w:lang w:val="en-US"/>
-        </w:rPr>
-        <w:t>This is a bold header #2</w:t>
-      </w:r>
-      <w:r>
-        <w:rPr>
-          <w:rFonts w:ascii="Arial" w:hAnsi="Arial" w:cs="Arial"/>
-          <w:lang w:val="en-US"/>
-        </w:rPr>
-        <w:t xml:space="preserve"> but it’s not all bold</w:t>
+          <w:lang w:val="en-US"/>
+        </w:rPr>
+        <w:t xml:space="preserve">This </w:t>
+      </w:r>
+      <w:r>
+        <w:rPr>
+          <w:rFonts w:ascii="Arial" w:hAnsi="Arial" w:cs="Arial"/>
+          <w:lang w:val="en-US"/>
+        </w:rPr>
+        <w:t xml:space="preserve">header is also </w:t>
+      </w:r>
+      <w:r>
+        <w:rPr>
+          <w:rFonts w:ascii="Arial" w:hAnsi="Arial" w:cs="Arial"/>
+          <w:i/>
+          <w:iCs/>
+          <w:lang w:val="en-US"/>
+        </w:rPr>
+        <w:t>not</w:t>
+      </w:r>
+      <w:r>
+        <w:rPr>
+          <w:rFonts w:ascii="Arial" w:hAnsi="Arial" w:cs="Arial"/>
+          <w:lang w:val="en-US"/>
+        </w:rPr>
+        <w:t xml:space="preserve"> </w:t>
+      </w:r>
+      <w:r>
+        <w:rPr>
+          <w:rFonts w:ascii="Arial" w:hAnsi="Arial" w:cs="Arial"/>
+          <w:lang w:val="en-US"/>
+        </w:rPr>
+        <w:t>ok</w:t>
       </w:r>
     </w:p>
     <w:sectPr>

</xml_diff>

<commit_message>
[my_tests] Added support for substyles
</commit_message>
<xml_diff>
--- a/my_test/test.docx
+++ b/my_test/test.docx
@@ -47,6 +47,78 @@
         </w:rPr>
         <w:t xml:space="preserve"> is allowed</w:t>
       </w:r>
+    </w:p>
+    <w:p>
+      <w:pPr>
+        <w:jc w:val="center"/>
+        <w:rPr>
+          <w:rFonts w:ascii="Arial" w:hAnsi="Arial" w:cs="Arial"/>
+          <w:lang w:val="en-US"/>
+        </w:rPr>
+      </w:pPr>
+      <w:r>
+        <w:rPr>
+          <w:rFonts w:ascii="Arial" w:hAnsi="Arial" w:cs="Arial"/>
+          <w:lang w:val="en-US"/>
+        </w:rPr>
+        <w:t>This header does not have bold</w:t>
+      </w:r>
+    </w:p>
+    <w:p>
+      <w:pPr>
+        <w:jc w:val="center"/>
+        <w:rPr>
+          <w:rFonts w:ascii="Arial" w:hAnsi="Arial" w:cs="Arial"/>
+          <w:b/>
+          <w:bCs/>
+          <w:lang w:val="en-US"/>
+        </w:rPr>
+      </w:pPr>
+      <w:r>
+        <w:rPr>
+          <w:rFonts w:ascii="Arial" w:hAnsi="Arial" w:cs="Arial"/>
+          <w:lang w:val="en-US"/>
+        </w:rPr>
+        <w:t xml:space="preserve"> </w:t>
+      </w:r>
+      <w:r>
+        <w:rPr>
+          <w:rFonts w:ascii="Arial" w:hAnsi="Arial" w:cs="Arial"/>
+          <w:b/>
+          <w:bCs/>
+          <w:lang w:val="en-US"/>
+        </w:rPr>
+        <w:t xml:space="preserve">TEST </w:t>
+      </w:r>
+      <w:proofErr w:type="spellStart"/>
+      <w:r>
+        <w:rPr>
+          <w:rFonts w:ascii="Arial" w:hAnsi="Arial" w:cs="Arial"/>
+          <w:lang w:val="en-US"/>
+        </w:rPr>
+        <w:t>TEST</w:t>
+      </w:r>
+      <w:proofErr w:type="spellEnd"/>
+      <w:r>
+        <w:rPr>
+          <w:rFonts w:ascii="Arial" w:hAnsi="Arial" w:cs="Arial"/>
+          <w:b/>
+          <w:bCs/>
+          <w:lang w:val="en-US"/>
+        </w:rPr>
+        <w:t xml:space="preserve"> </w:t>
+      </w:r>
+      <w:proofErr w:type="spellStart"/>
+      <w:r>
+        <w:rPr>
+          <w:rFonts w:ascii="Arial" w:hAnsi="Arial" w:cs="Arial"/>
+          <w:b/>
+          <w:bCs/>
+          <w:lang w:val="en-US"/>
+        </w:rPr>
+        <w:t>TEST</w:t>
+      </w:r>
+      <w:proofErr w:type="spellEnd"/>
     </w:p>
     <w:sectPr>
       <w:pgSz w:w="11906" w:h="16838"/>

</xml_diff>

<commit_message>
[my_tests] Changed output format
</commit_message>
<xml_diff>
--- a/my_test/test.docx
+++ b/my_test/test.docx
@@ -4,7 +4,8 @@
   <w:body>
     <w:p>
       <w:pPr>
-        <w:jc w:val="center"/>
+        <w:ind w:right="567"/>
+        <w:jc w:val="right"/>
         <w:rPr>
           <w:rFonts w:ascii="Arial" w:hAnsi="Arial" w:cs="Arial"/>
           <w:lang w:val="en-US"/>
@@ -50,6 +51,7 @@
     </w:p>
     <w:p>
       <w:pPr>
+        <w:spacing w:line="360" w:lineRule="auto"/>
         <w:jc w:val="center"/>
         <w:rPr>
           <w:rFonts w:ascii="Arial" w:hAnsi="Arial" w:cs="Arial"/>
@@ -68,57 +70,21 @@
       <w:pPr>
         <w:jc w:val="center"/>
         <w:rPr>
-          <w:rFonts w:ascii="Arial" w:hAnsi="Arial" w:cs="Arial"/>
-          <w:b/>
-          <w:bCs/>
+          <w:rFonts w:ascii="Times New Roman" w:hAnsi="Times New Roman" w:cs="Times New Roman"/>
+          <w:sz w:val="22"/>
+          <w:szCs w:val="22"/>
           <w:lang w:val="en-US"/>
         </w:rPr>
       </w:pPr>
       <w:r>
         <w:rPr>
-          <w:rFonts w:ascii="Arial" w:hAnsi="Arial" w:cs="Arial"/>
-          <w:lang w:val="en-US"/>
-        </w:rPr>
-        <w:t xml:space="preserve"> </w:t>
+          <w:rFonts w:ascii="Times New Roman" w:hAnsi="Times New Roman" w:cs="Times New Roman"/>
+          <w:sz w:val="22"/>
+          <w:szCs w:val="22"/>
+          <w:lang w:val="en-US"/>
+        </w:rPr>
+        <w:t>Style 2</w:t>
       </w:r>
-      <w:r>
-        <w:rPr>
-          <w:rFonts w:ascii="Arial" w:hAnsi="Arial" w:cs="Arial"/>
-          <w:b/>
-          <w:bCs/>
-          <w:lang w:val="en-US"/>
-        </w:rPr>
-        <w:t xml:space="preserve">TEST </w:t>
-      </w:r>
-      <w:proofErr w:type="spellStart"/>
-      <w:r>
-        <w:rPr>
-          <w:rFonts w:ascii="Arial" w:hAnsi="Arial" w:cs="Arial"/>
-          <w:lang w:val="en-US"/>
-        </w:rPr>
-        <w:t>TEST</w:t>
-      </w:r>
-      <w:proofErr w:type="spellEnd"/>
-      <w:r>
-        <w:rPr>
-          <w:rFonts w:ascii="Arial" w:hAnsi="Arial" w:cs="Arial"/>
-          <w:b/>
-          <w:bCs/>
-          <w:lang w:val="en-US"/>
-        </w:rPr>
-        <w:t xml:space="preserve"> </w:t>
-      </w:r>
-      <w:proofErr w:type="spellStart"/>
-      <w:r>
-        <w:rPr>
-          <w:rFonts w:ascii="Arial" w:hAnsi="Arial" w:cs="Arial"/>
-          <w:b/>
-          <w:bCs/>
-          <w:lang w:val="en-US"/>
-        </w:rPr>
-        <w:t>TEST</w:t>
-      </w:r>
-      <w:proofErr w:type="spellEnd"/>
     </w:p>
     <w:sectPr>
       <w:pgSz w:w="11906" w:h="16838"/>

</xml_diff>

<commit_message>
[my_tests] Ignore substyle properties in styles
</commit_message>
<xml_diff>
--- a/my_test/test.docx
+++ b/my_test/test.docx
@@ -71,6 +71,8 @@
         <w:jc w:val="center"/>
         <w:rPr>
           <w:rFonts w:ascii="Times New Roman" w:hAnsi="Times New Roman" w:cs="Times New Roman"/>
+          <w:b/>
+          <w:bCs/>
           <w:sz w:val="22"/>
           <w:szCs w:val="22"/>
           <w:lang w:val="en-US"/>
@@ -79,6 +81,8 @@
       <w:r>
         <w:rPr>
           <w:rFonts w:ascii="Times New Roman" w:hAnsi="Times New Roman" w:cs="Times New Roman"/>
+          <w:b/>
+          <w:bCs/>
           <w:sz w:val="22"/>
           <w:szCs w:val="22"/>
           <w:lang w:val="en-US"/>

</xml_diff>

<commit_message>
[my_tests] fixes to substyles
</commit_message>
<xml_diff>
--- a/my_test/test.docx
+++ b/my_test/test.docx
@@ -7,12 +7,16 @@
         <w:jc w:val="center"/>
         <w:rPr>
           <w:rFonts w:ascii="Arial" w:hAnsi="Arial" w:cs="Arial"/>
+          <w:sz w:val="32"/>
+          <w:szCs w:val="32"/>
           <w:lang w:val="en-US"/>
         </w:rPr>
       </w:pPr>
       <w:r>
         <w:rPr>
           <w:rFonts w:ascii="Arial" w:hAnsi="Arial" w:cs="Arial"/>
+          <w:sz w:val="32"/>
+          <w:szCs w:val="32"/>
           <w:lang w:val="en-US"/>
         </w:rPr>
         <w:t xml:space="preserve">This </w:t>
@@ -20,6 +24,8 @@
       <w:r>
         <w:rPr>
           <w:rFonts w:ascii="Papyrus" w:hAnsi="Papyrus" w:cs="Arial"/>
+          <w:sz w:val="32"/>
+          <w:szCs w:val="32"/>
           <w:lang w:val="en-US"/>
         </w:rPr>
         <w:t>header</w:t>
@@ -27,6 +33,8 @@
       <w:r>
         <w:rPr>
           <w:rFonts w:ascii="Arial" w:hAnsi="Arial" w:cs="Arial"/>
+          <w:sz w:val="32"/>
+          <w:szCs w:val="32"/>
           <w:lang w:val="en-US"/>
         </w:rPr>
         <w:t xml:space="preserve"> is </w:t>
@@ -34,13 +42,68 @@
       <w:r>
         <w:rPr>
           <w:rFonts w:ascii="Arial" w:hAnsi="Arial" w:cs="Arial"/>
-          <w:lang w:val="en-US"/>
-        </w:rPr>
-        <w:t xml:space="preserve">ok and bold is </w:t>
+          <w:b/>
+          <w:bCs/>
+          <w:sz w:val="32"/>
+          <w:szCs w:val="32"/>
+          <w:lang w:val="en-US"/>
+        </w:rPr>
+        <w:t>ok</w:t>
+      </w:r>
+      <w:r>
+        <w:rPr>
+          <w:rFonts w:ascii="Arial" w:hAnsi="Arial" w:cs="Arial"/>
+          <w:sz w:val="32"/>
+          <w:szCs w:val="32"/>
+          <w:lang w:val="en-US"/>
+        </w:rPr>
+        <w:t xml:space="preserve"> </w:t>
+      </w:r>
+      <w:r>
+        <w:rPr>
+          <w:rFonts w:ascii="Arial" w:hAnsi="Arial" w:cs="Arial"/>
+          <w:i/>
+          <w:iCs/>
+          <w:sz w:val="32"/>
+          <w:szCs w:val="32"/>
+          <w:lang w:val="en-US"/>
+        </w:rPr>
+        <w:t>and</w:t>
+      </w:r>
+      <w:r>
+        <w:rPr>
+          <w:rFonts w:ascii="Arial" w:hAnsi="Arial" w:cs="Arial"/>
+          <w:sz w:val="32"/>
+          <w:szCs w:val="32"/>
+          <w:lang w:val="en-US"/>
+        </w:rPr>
+        <w:t xml:space="preserve"> </w:t>
+      </w:r>
+      <w:r>
+        <w:rPr>
+          <w:rFonts w:ascii="Arial" w:hAnsi="Arial" w:cs="Arial"/>
+          <w:i/>
+          <w:iCs/>
+          <w:sz w:val="32"/>
+          <w:szCs w:val="32"/>
+          <w:lang w:val="en-US"/>
+        </w:rPr>
+        <w:t>bold</w:t>
+      </w:r>
+      <w:r>
+        <w:rPr>
+          <w:rFonts w:ascii="Arial" w:hAnsi="Arial" w:cs="Arial"/>
+          <w:sz w:val="32"/>
+          <w:szCs w:val="32"/>
+          <w:lang w:val="en-US"/>
+        </w:rPr>
+        <w:t xml:space="preserve"> is </w:t>
       </w:r>
       <w:r>
         <w:rPr>
           <w:rFonts w:ascii="Comic Sans MS" w:hAnsi="Comic Sans MS" w:cs="Arial"/>
+          <w:sz w:val="32"/>
+          <w:szCs w:val="32"/>
           <w:lang w:val="en-US"/>
         </w:rPr>
         <w:t>allowed</w:t>
@@ -51,33 +114,67 @@
         <w:jc w:val="center"/>
         <w:rPr>
           <w:rFonts w:ascii="Arial" w:hAnsi="Arial" w:cs="Arial"/>
+          <w:sz w:val="32"/>
+          <w:szCs w:val="32"/>
           <w:lang w:val="en-US"/>
         </w:rPr>
       </w:pPr>
       <w:r>
         <w:rPr>
           <w:rFonts w:ascii="Arial" w:hAnsi="Arial" w:cs="Arial"/>
-          <w:lang w:val="en-US"/>
-        </w:rPr>
-        <w:t xml:space="preserve">This header does not </w:t>
-      </w:r>
-      <w:r>
-        <w:rPr>
-          <w:rFonts w:ascii="Arial" w:hAnsi="Arial" w:cs="Arial"/>
-          <w:lang w:val="en-US"/>
-        </w:rPr>
-        <w:t>have</w:t>
-      </w:r>
-      <w:r>
-        <w:rPr>
-          <w:rFonts w:ascii="Arial" w:hAnsi="Arial" w:cs="Arial"/>
-          <w:lang w:val="en-US"/>
-        </w:rPr>
-        <w:t xml:space="preserve"> </w:t>
-      </w:r>
-      <w:r>
-        <w:rPr>
-          <w:rFonts w:ascii="Comic Sans MS" w:hAnsi="Comic Sans MS" w:cs="Arial"/>
+          <w:sz w:val="32"/>
+          <w:szCs w:val="32"/>
+          <w:lang w:val="en-US"/>
+        </w:rPr>
+        <w:t xml:space="preserve">This </w:t>
+      </w:r>
+      <w:r>
+        <w:rPr>
+          <w:rFonts w:ascii="Arial" w:hAnsi="Arial" w:cs="Arial"/>
+          <w:b/>
+          <w:bCs/>
+          <w:i/>
+          <w:iCs/>
+          <w:sz w:val="32"/>
+          <w:szCs w:val="32"/>
+          <w:lang w:val="en-US"/>
+        </w:rPr>
+        <w:t>header</w:t>
+      </w:r>
+      <w:r>
+        <w:rPr>
+          <w:rFonts w:ascii="Arial" w:hAnsi="Arial" w:cs="Arial"/>
+          <w:sz w:val="32"/>
+          <w:szCs w:val="32"/>
+          <w:lang w:val="en-US"/>
+        </w:rPr>
+        <w:t xml:space="preserve"> does </w:t>
+      </w:r>
+      <w:r>
+        <w:rPr>
+          <w:rFonts w:ascii="Arial" w:hAnsi="Arial" w:cs="Arial"/>
+          <w:i/>
+          <w:iCs/>
+          <w:sz w:val="32"/>
+          <w:szCs w:val="32"/>
+          <w:lang w:val="en-US"/>
+        </w:rPr>
+        <w:t>not</w:t>
+      </w:r>
+      <w:r>
+        <w:rPr>
+          <w:rFonts w:ascii="Arial" w:hAnsi="Arial" w:cs="Arial"/>
+          <w:sz w:val="32"/>
+          <w:szCs w:val="32"/>
+          <w:lang w:val="en-US"/>
+        </w:rPr>
+        <w:t xml:space="preserve"> have </w:t>
+      </w:r>
+      <w:r>
+        <w:rPr>
+          <w:rFonts w:ascii="Arial" w:hAnsi="Arial" w:cs="Arial"/>
+          <w:sz w:val="32"/>
+          <w:szCs w:val="32"/>
           <w:lang w:val="en-US"/>
         </w:rPr>
         <w:t>bold</w:t>

</xml_diff>

<commit_message>
[my_tests] more fixes to substyles
</commit_message>
<xml_diff>
--- a/my_test/test.docx
+++ b/my_test/test.docx
@@ -7,16 +7,16 @@
         <w:jc w:val="center"/>
         <w:rPr>
           <w:rFonts w:ascii="Arial" w:hAnsi="Arial" w:cs="Arial"/>
-          <w:sz w:val="32"/>
-          <w:szCs w:val="32"/>
+          <w:sz w:val="28"/>
+          <w:szCs w:val="28"/>
           <w:lang w:val="en-US"/>
         </w:rPr>
       </w:pPr>
       <w:r>
         <w:rPr>
           <w:rFonts w:ascii="Arial" w:hAnsi="Arial" w:cs="Arial"/>
-          <w:sz w:val="32"/>
-          <w:szCs w:val="32"/>
+          <w:sz w:val="28"/>
+          <w:szCs w:val="28"/>
           <w:lang w:val="en-US"/>
         </w:rPr>
         <w:t xml:space="preserve">This </w:t>
@@ -24,8 +24,8 @@
       <w:r>
         <w:rPr>
           <w:rFonts w:ascii="Papyrus" w:hAnsi="Papyrus" w:cs="Arial"/>
-          <w:sz w:val="32"/>
-          <w:szCs w:val="32"/>
+          <w:sz w:val="28"/>
+          <w:szCs w:val="28"/>
           <w:lang w:val="en-US"/>
         </w:rPr>
         <w:t>header</w:t>
@@ -33,8 +33,8 @@
       <w:r>
         <w:rPr>
           <w:rFonts w:ascii="Arial" w:hAnsi="Arial" w:cs="Arial"/>
-          <w:sz w:val="32"/>
-          <w:szCs w:val="32"/>
+          <w:sz w:val="28"/>
+          <w:szCs w:val="28"/>
           <w:lang w:val="en-US"/>
         </w:rPr>
         <w:t xml:space="preserve"> is </w:t>
@@ -42,30 +42,19 @@
       <w:r>
         <w:rPr>
           <w:rFonts w:ascii="Arial" w:hAnsi="Arial" w:cs="Arial"/>
-          <w:b/>
-          <w:bCs/>
-          <w:sz w:val="32"/>
-          <w:szCs w:val="32"/>
-          <w:lang w:val="en-US"/>
-        </w:rPr>
-        <w:t>ok</w:t>
-      </w:r>
-      <w:r>
-        <w:rPr>
-          <w:rFonts w:ascii="Arial" w:hAnsi="Arial" w:cs="Arial"/>
-          <w:sz w:val="32"/>
-          <w:szCs w:val="32"/>
-          <w:lang w:val="en-US"/>
-        </w:rPr>
-        <w:t xml:space="preserve"> </w:t>
+          <w:sz w:val="28"/>
+          <w:szCs w:val="28"/>
+          <w:lang w:val="en-US"/>
+        </w:rPr>
+        <w:t xml:space="preserve">ok </w:t>
       </w:r>
       <w:r>
         <w:rPr>
           <w:rFonts w:ascii="Arial" w:hAnsi="Arial" w:cs="Arial"/>
           <w:i/>
           <w:iCs/>
-          <w:sz w:val="32"/>
-          <w:szCs w:val="32"/>
+          <w:sz w:val="28"/>
+          <w:szCs w:val="28"/>
           <w:lang w:val="en-US"/>
         </w:rPr>
         <w:t>and</w:t>
@@ -73,8 +62,8 @@
       <w:r>
         <w:rPr>
           <w:rFonts w:ascii="Arial" w:hAnsi="Arial" w:cs="Arial"/>
-          <w:sz w:val="32"/>
-          <w:szCs w:val="32"/>
+          <w:sz w:val="28"/>
+          <w:szCs w:val="28"/>
           <w:lang w:val="en-US"/>
         </w:rPr>
         <w:t xml:space="preserve"> </w:t>
@@ -84,8 +73,8 @@
           <w:rFonts w:ascii="Arial" w:hAnsi="Arial" w:cs="Arial"/>
           <w:i/>
           <w:iCs/>
-          <w:sz w:val="32"/>
-          <w:szCs w:val="32"/>
+          <w:sz w:val="28"/>
+          <w:szCs w:val="28"/>
           <w:lang w:val="en-US"/>
         </w:rPr>
         <w:t>bold</w:t>
@@ -93,8 +82,8 @@
       <w:r>
         <w:rPr>
           <w:rFonts w:ascii="Arial" w:hAnsi="Arial" w:cs="Arial"/>
-          <w:sz w:val="32"/>
-          <w:szCs w:val="32"/>
+          <w:sz w:val="28"/>
+          <w:szCs w:val="28"/>
           <w:lang w:val="en-US"/>
         </w:rPr>
         <w:t xml:space="preserve"> is </w:t>
@@ -102,8 +91,8 @@
       <w:r>
         <w:rPr>
           <w:rFonts w:ascii="Comic Sans MS" w:hAnsi="Comic Sans MS" w:cs="Arial"/>
-          <w:sz w:val="32"/>
-          <w:szCs w:val="32"/>
+          <w:sz w:val="28"/>
+          <w:szCs w:val="28"/>
           <w:lang w:val="en-US"/>
         </w:rPr>
         <w:t>allowed</w:t>
@@ -114,70 +103,37 @@
         <w:jc w:val="center"/>
         <w:rPr>
           <w:rFonts w:ascii="Arial" w:hAnsi="Arial" w:cs="Arial"/>
+          <w:sz w:val="28"/>
+          <w:szCs w:val="28"/>
+          <w:lang w:val="en-US"/>
+        </w:rPr>
+      </w:pPr>
+      <w:r>
+        <w:rPr>
+          <w:rFonts w:ascii="Arial" w:hAnsi="Arial" w:cs="Arial"/>
+          <w:sz w:val="28"/>
+          <w:szCs w:val="28"/>
+          <w:lang w:val="en-US"/>
+        </w:rPr>
+        <w:t xml:space="preserve">This header </w:t>
+      </w:r>
+      <w:r>
+        <w:rPr>
+          <w:rFonts w:ascii="Arial" w:hAnsi="Arial" w:cs="Arial"/>
           <w:sz w:val="32"/>
           <w:szCs w:val="32"/>
           <w:lang w:val="en-US"/>
         </w:rPr>
-      </w:pPr>
-      <w:r>
-        <w:rPr>
-          <w:rFonts w:ascii="Arial" w:hAnsi="Arial" w:cs="Arial"/>
-          <w:sz w:val="32"/>
-          <w:szCs w:val="32"/>
-          <w:lang w:val="en-US"/>
-        </w:rPr>
-        <w:t xml:space="preserve">This </w:t>
-      </w:r>
-      <w:r>
-        <w:rPr>
-          <w:rFonts w:ascii="Arial" w:hAnsi="Arial" w:cs="Arial"/>
-          <w:b/>
-          <w:bCs/>
-          <w:i/>
-          <w:iCs/>
-          <w:sz w:val="32"/>
-          <w:szCs w:val="32"/>
-          <w:lang w:val="en-US"/>
-        </w:rPr>
-        <w:t>header</w:t>
-      </w:r>
-      <w:r>
-        <w:rPr>
-          <w:rFonts w:ascii="Arial" w:hAnsi="Arial" w:cs="Arial"/>
-          <w:sz w:val="32"/>
-          <w:szCs w:val="32"/>
-          <w:lang w:val="en-US"/>
-        </w:rPr>
-        <w:t xml:space="preserve"> does </w:t>
-      </w:r>
-      <w:r>
-        <w:rPr>
-          <w:rFonts w:ascii="Arial" w:hAnsi="Arial" w:cs="Arial"/>
-          <w:i/>
-          <w:iCs/>
-          <w:sz w:val="32"/>
-          <w:szCs w:val="32"/>
-          <w:lang w:val="en-US"/>
-        </w:rPr>
-        <w:t>not</w:t>
-      </w:r>
-      <w:r>
-        <w:rPr>
-          <w:rFonts w:ascii="Arial" w:hAnsi="Arial" w:cs="Arial"/>
-          <w:sz w:val="32"/>
-          <w:szCs w:val="32"/>
-          <w:lang w:val="en-US"/>
-        </w:rPr>
-        <w:t xml:space="preserve"> have </w:t>
-      </w:r>
-      <w:r>
-        <w:rPr>
-          <w:rFonts w:ascii="Arial" w:hAnsi="Arial" w:cs="Arial"/>
-          <w:sz w:val="32"/>
-          <w:szCs w:val="32"/>
-          <w:lang w:val="en-US"/>
-        </w:rPr>
-        <w:t>bold</w:t>
+        <w:t xml:space="preserve">does </w:t>
+      </w:r>
+      <w:r>
+        <w:rPr>
+          <w:rFonts w:ascii="Arial" w:hAnsi="Arial" w:cs="Arial"/>
+          <w:sz w:val="28"/>
+          <w:szCs w:val="28"/>
+          <w:lang w:val="en-US"/>
+        </w:rPr>
+        <w:t>not have bold</w:t>
       </w:r>
     </w:p>
     <w:sectPr>

</xml_diff>

<commit_message>
[my_tests] added list support
</commit_message>
<xml_diff>
--- a/my_test/test.docx
+++ b/my_test/test.docx
@@ -4,9 +4,8 @@
   <w:body>
     <w:p>
       <w:pPr>
-        <w:jc w:val="center"/>
+        <w:jc w:val="both"/>
         <w:rPr>
-          <w:rFonts w:ascii="Arial" w:hAnsi="Arial" w:cs="Arial"/>
           <w:sz w:val="28"/>
           <w:szCs w:val="28"/>
           <w:lang w:val="en-US"/>
@@ -14,95 +13,104 @@
       </w:pPr>
       <w:r>
         <w:rPr>
-          <w:rFonts w:ascii="Arial" w:hAnsi="Arial" w:cs="Arial"/>
           <w:sz w:val="28"/>
           <w:szCs w:val="28"/>
           <w:lang w:val="en-US"/>
         </w:rPr>
-        <w:t xml:space="preserve">This </w:t>
+        <w:t>I’ll take</w:t>
       </w:r>
-      <w:r>
+    </w:p>
+    <w:p>
+      <w:pPr>
+        <w:pStyle w:val="a3"/>
+        <w:numPr>
+          <w:ilvl w:val="0"/>
+          <w:numId w:val="2"/>
+        </w:numPr>
+        <w:jc w:val="both"/>
         <w:rPr>
-          <w:rFonts w:ascii="Papyrus" w:hAnsi="Papyrus" w:cs="Arial"/>
           <w:sz w:val="28"/>
           <w:szCs w:val="28"/>
           <w:lang w:val="en-US"/>
         </w:rPr>
-        <w:t>header</w:t>
-      </w:r>
+      </w:pPr>
       <w:r>
         <w:rPr>
-          <w:rFonts w:ascii="Arial" w:hAnsi="Arial" w:cs="Arial"/>
           <w:sz w:val="28"/>
           <w:szCs w:val="28"/>
           <w:lang w:val="en-US"/>
         </w:rPr>
-        <w:t xml:space="preserve"> is </w:t>
+        <w:t>Two number 9s</w:t>
       </w:r>
-      <w:r>
+    </w:p>
+    <w:p>
+      <w:pPr>
+        <w:pStyle w:val="a3"/>
+        <w:numPr>
+          <w:ilvl w:val="1"/>
+          <w:numId w:val="3"/>
+        </w:numPr>
+        <w:jc w:val="both"/>
         <w:rPr>
-          <w:rFonts w:ascii="Arial" w:hAnsi="Arial" w:cs="Arial"/>
           <w:sz w:val="28"/>
           <w:szCs w:val="28"/>
           <w:lang w:val="en-US"/>
         </w:rPr>
-        <w:t xml:space="preserve">ok </w:t>
-      </w:r>
+      </w:pPr>
       <w:r>
         <w:rPr>
-          <w:rFonts w:ascii="Arial" w:hAnsi="Arial" w:cs="Arial"/>
-          <w:i/>
-          <w:iCs/>
           <w:sz w:val="28"/>
           <w:szCs w:val="28"/>
           <w:lang w:val="en-US"/>
         </w:rPr>
-        <w:t>and</w:t>
+        <w:t>A number 9 large</w:t>
       </w:r>
-      <w:r>
+    </w:p>
+    <w:p>
+      <w:pPr>
+        <w:pStyle w:val="a3"/>
+        <w:numPr>
+          <w:ilvl w:val="0"/>
+          <w:numId w:val="2"/>
+        </w:numPr>
+        <w:jc w:val="both"/>
         <w:rPr>
-          <w:rFonts w:ascii="Arial" w:hAnsi="Arial" w:cs="Arial"/>
           <w:sz w:val="28"/>
           <w:szCs w:val="28"/>
           <w:lang w:val="en-US"/>
         </w:rPr>
-        <w:t xml:space="preserve"> </w:t>
-      </w:r>
+      </w:pPr>
       <w:r>
         <w:rPr>
-          <w:rFonts w:ascii="Arial" w:hAnsi="Arial" w:cs="Arial"/>
-          <w:i/>
-          <w:iCs/>
           <w:sz w:val="28"/>
           <w:szCs w:val="28"/>
           <w:lang w:val="en-US"/>
         </w:rPr>
-        <w:t>bold</w:t>
+        <w:t>A number 6 with extra dip</w:t>
       </w:r>
-      <w:r>
+    </w:p>
+    <w:p>
+      <w:pPr>
+        <w:jc w:val="both"/>
         <w:rPr>
-          <w:rFonts w:ascii="Arial" w:hAnsi="Arial" w:cs="Arial"/>
           <w:sz w:val="28"/>
           <w:szCs w:val="28"/>
           <w:lang w:val="en-US"/>
         </w:rPr>
-        <w:t xml:space="preserve"> is </w:t>
-      </w:r>
+      </w:pPr>
       <w:r>
         <w:rPr>
-          <w:rFonts w:ascii="Comic Sans MS" w:hAnsi="Comic Sans MS" w:cs="Arial"/>
           <w:sz w:val="28"/>
           <w:szCs w:val="28"/>
           <w:lang w:val="en-US"/>
         </w:rPr>
-        <w:t>allowed</w:t>
+        <w:t>One with cheese</w:t>
       </w:r>
     </w:p>
     <w:p>
       <w:pPr>
         <w:jc w:val="center"/>
         <w:rPr>
-          <w:rFonts w:ascii="Arial" w:hAnsi="Arial" w:cs="Arial"/>
           <w:sz w:val="28"/>
           <w:szCs w:val="28"/>
           <w:lang w:val="en-US"/>
@@ -110,30 +118,11 @@
       </w:pPr>
       <w:r>
         <w:rPr>
-          <w:rFonts w:ascii="Arial" w:hAnsi="Arial" w:cs="Arial"/>
           <w:sz w:val="28"/>
           <w:szCs w:val="28"/>
           <w:lang w:val="en-US"/>
         </w:rPr>
-        <w:t xml:space="preserve">This header </w:t>
-      </w:r>
-      <w:r>
-        <w:rPr>
-          <w:rFonts w:ascii="Arial" w:hAnsi="Arial" w:cs="Arial"/>
-          <w:sz w:val="32"/>
-          <w:szCs w:val="32"/>
-          <w:lang w:val="en-US"/>
-        </w:rPr>
-        <w:t xml:space="preserve">does </w:t>
-      </w:r>
-      <w:r>
-        <w:rPr>
-          <w:rFonts w:ascii="Arial" w:hAnsi="Arial" w:cs="Arial"/>
-          <w:sz w:val="28"/>
-          <w:szCs w:val="28"/>
-          <w:lang w:val="en-US"/>
-        </w:rPr>
-        <w:t>not have bold</w:t>
+        <w:t>And a large soda</w:t>
       </w:r>
     </w:p>
     <w:sectPr>
@@ -144,6 +133,359 @@
     </w:sectPr>
   </w:body>
 </w:document>
+</file>
+
+<file path=word/numbering.xml><?xml version="1.0" encoding="utf-8"?>
+<w:numbering xmlns:wpc="http://schemas.microsoft.com/office/word/2010/wordprocessingCanvas" xmlns:cx="http://schemas.microsoft.com/office/drawing/2014/chartex" xmlns:cx1="http://schemas.microsoft.com/office/drawing/2015/9/8/chartex" xmlns:cx2="http://schemas.microsoft.com/office/drawing/2015/10/21/chartex" xmlns:cx3="http://schemas.microsoft.com/office/drawing/2016/5/9/chartex" xmlns:cx4="http://schemas.microsoft.com/office/drawing/2016/5/10/chartex" xmlns:cx5="http://schemas.microsoft.com/office/drawing/2016/5/11/chartex" xmlns:cx6="http://schemas.microsoft.com/office/drawing/2016/5/12/chartex" xmlns:cx7="http://schemas.microsoft.com/office/drawing/2016/5/13/chartex" xmlns:cx8="http://schemas.microsoft.com/office/drawing/2016/5/14/chartex" xmlns:mc="http://schemas.openxmlformats.org/markup-compatibility/2006" xmlns:aink="http://schemas.microsoft.com/office/drawing/2016/ink" xmlns:am3d="http://schemas.microsoft.com/office/drawing/2017/model3d" xmlns:o="urn:schemas-microsoft-com:office:office" xmlns:r="http://schemas.openxmlformats.org/officeDocument/2006/relationships" xmlns:m="http://schemas.openxmlformats.org/officeDocument/2006/math" xmlns:v="urn:schemas-microsoft-com:vml" xmlns:wp14="http://schemas.microsoft.com/office/word/2010/wordprocessingDrawing" xmlns:wp="http://schemas.openxmlformats.org/drawingml/2006/wordprocessingDrawing" xmlns:w10="urn:schemas-microsoft-com:office:word" xmlns:w="http://schemas.openxmlformats.org/wordprocessingml/2006/main" xmlns:w14="http://schemas.microsoft.com/office/word/2010/wordml" xmlns:w15="http://schemas.microsoft.com/office/word/2012/wordml" xmlns:w16cex="http://schemas.microsoft.com/office/word/2018/wordml/cex" xmlns:w16cid="http://schemas.microsoft.com/office/word/2016/wordml/cid" xmlns:w16="http://schemas.microsoft.com/office/word/2018/wordml" xmlns:w16se="http://schemas.microsoft.com/office/word/2015/wordml/symex" xmlns:wpg="http://schemas.microsoft.com/office/word/2010/wordprocessingGroup" xmlns:wpi="http://schemas.microsoft.com/office/word/2010/wordprocessingInk" xmlns:wne="http://schemas.microsoft.com/office/word/2006/wordml" xmlns:wps="http://schemas.microsoft.com/office/word/2010/wordprocessingShape" mc:Ignorable="w14 w15 w16se w16cid w16 w16cex wp14">
+  <w:abstractNum w:abstractNumId="0" w15:restartNumberingAfterBreak="0">
+    <w:nsid w:val="42F44375"/>
+    <w:multiLevelType w:val="hybridMultilevel"/>
+    <w:tmpl w:val="59CC7E22"/>
+    <w:lvl w:ilvl="0" w:tplc="04190001">
+      <w:start w:val="1"/>
+      <w:numFmt w:val="bullet"/>
+      <w:lvlText w:val=""/>
+      <w:lvlJc w:val="left"/>
+      <w:pPr>
+        <w:ind w:left="720" w:hanging="360"/>
+      </w:pPr>
+      <w:rPr>
+        <w:rFonts w:ascii="Symbol" w:hAnsi="Symbol" w:hint="default"/>
+      </w:rPr>
+    </w:lvl>
+    <w:lvl w:ilvl="1" w:tplc="04190003">
+      <w:start w:val="1"/>
+      <w:numFmt w:val="bullet"/>
+      <w:lvlText w:val="o"/>
+      <w:lvlJc w:val="left"/>
+      <w:pPr>
+        <w:ind w:left="1440" w:hanging="360"/>
+      </w:pPr>
+      <w:rPr>
+        <w:rFonts w:ascii="Courier New" w:hAnsi="Courier New" w:cs="Courier New" w:hint="default"/>
+      </w:rPr>
+    </w:lvl>
+    <w:lvl w:ilvl="2" w:tplc="04190005" w:tentative="1">
+      <w:start w:val="1"/>
+      <w:numFmt w:val="bullet"/>
+      <w:lvlText w:val=""/>
+      <w:lvlJc w:val="left"/>
+      <w:pPr>
+        <w:ind w:left="2160" w:hanging="360"/>
+      </w:pPr>
+      <w:rPr>
+        <w:rFonts w:ascii="Wingdings" w:hAnsi="Wingdings" w:hint="default"/>
+      </w:rPr>
+    </w:lvl>
+    <w:lvl w:ilvl="3" w:tplc="04190001" w:tentative="1">
+      <w:start w:val="1"/>
+      <w:numFmt w:val="bullet"/>
+      <w:lvlText w:val=""/>
+      <w:lvlJc w:val="left"/>
+      <w:pPr>
+        <w:ind w:left="2880" w:hanging="360"/>
+      </w:pPr>
+      <w:rPr>
+        <w:rFonts w:ascii="Symbol" w:hAnsi="Symbol" w:hint="default"/>
+      </w:rPr>
+    </w:lvl>
+    <w:lvl w:ilvl="4" w:tplc="04190003" w:tentative="1">
+      <w:start w:val="1"/>
+      <w:numFmt w:val="bullet"/>
+      <w:lvlText w:val="o"/>
+      <w:lvlJc w:val="left"/>
+      <w:pPr>
+        <w:ind w:left="3600" w:hanging="360"/>
+      </w:pPr>
+      <w:rPr>
+        <w:rFonts w:ascii="Courier New" w:hAnsi="Courier New" w:cs="Courier New" w:hint="default"/>
+      </w:rPr>
+    </w:lvl>
+    <w:lvl w:ilvl="5" w:tplc="04190005" w:tentative="1">
+      <w:start w:val="1"/>
+      <w:numFmt w:val="bullet"/>
+      <w:lvlText w:val=""/>
+      <w:lvlJc w:val="left"/>
+      <w:pPr>
+        <w:ind w:left="4320" w:hanging="360"/>
+      </w:pPr>
+      <w:rPr>
+        <w:rFonts w:ascii="Wingdings" w:hAnsi="Wingdings" w:hint="default"/>
+      </w:rPr>
+    </w:lvl>
+    <w:lvl w:ilvl="6" w:tplc="04190001" w:tentative="1">
+      <w:start w:val="1"/>
+      <w:numFmt w:val="bullet"/>
+      <w:lvlText w:val=""/>
+      <w:lvlJc w:val="left"/>
+      <w:pPr>
+        <w:ind w:left="5040" w:hanging="360"/>
+      </w:pPr>
+      <w:rPr>
+        <w:rFonts w:ascii="Symbol" w:hAnsi="Symbol" w:hint="default"/>
+      </w:rPr>
+    </w:lvl>
+    <w:lvl w:ilvl="7" w:tplc="04190003" w:tentative="1">
+      <w:start w:val="1"/>
+      <w:numFmt w:val="bullet"/>
+      <w:lvlText w:val="o"/>
+      <w:lvlJc w:val="left"/>
+      <w:pPr>
+        <w:ind w:left="5760" w:hanging="360"/>
+      </w:pPr>
+      <w:rPr>
+        <w:rFonts w:ascii="Courier New" w:hAnsi="Courier New" w:cs="Courier New" w:hint="default"/>
+      </w:rPr>
+    </w:lvl>
+    <w:lvl w:ilvl="8" w:tplc="04190005" w:tentative="1">
+      <w:start w:val="1"/>
+      <w:numFmt w:val="bullet"/>
+      <w:lvlText w:val=""/>
+      <w:lvlJc w:val="left"/>
+      <w:pPr>
+        <w:ind w:left="6480" w:hanging="360"/>
+      </w:pPr>
+      <w:rPr>
+        <w:rFonts w:ascii="Wingdings" w:hAnsi="Wingdings" w:hint="default"/>
+      </w:rPr>
+    </w:lvl>
+  </w:abstractNum>
+  <w:abstractNum w:abstractNumId="1" w15:restartNumberingAfterBreak="0">
+    <w:nsid w:val="44924CBC"/>
+    <w:multiLevelType w:val="hybridMultilevel"/>
+    <w:tmpl w:val="24309B12"/>
+    <w:lvl w:ilvl="0" w:tplc="04190001">
+      <w:start w:val="1"/>
+      <w:numFmt w:val="bullet"/>
+      <w:lvlText w:val=""/>
+      <w:lvlJc w:val="left"/>
+      <w:pPr>
+        <w:ind w:left="720" w:hanging="360"/>
+      </w:pPr>
+      <w:rPr>
+        <w:rFonts w:ascii="Symbol" w:hAnsi="Symbol" w:hint="default"/>
+      </w:rPr>
+    </w:lvl>
+    <w:lvl w:ilvl="1" w:tplc="04190003">
+      <w:start w:val="1"/>
+      <w:numFmt w:val="bullet"/>
+      <w:lvlText w:val="o"/>
+      <w:lvlJc w:val="left"/>
+      <w:pPr>
+        <w:ind w:left="1440" w:hanging="360"/>
+      </w:pPr>
+      <w:rPr>
+        <w:rFonts w:ascii="Courier New" w:hAnsi="Courier New" w:cs="Courier New" w:hint="default"/>
+      </w:rPr>
+    </w:lvl>
+    <w:lvl w:ilvl="2" w:tplc="04190005" w:tentative="1">
+      <w:start w:val="1"/>
+      <w:numFmt w:val="bullet"/>
+      <w:lvlText w:val=""/>
+      <w:lvlJc w:val="left"/>
+      <w:pPr>
+        <w:ind w:left="2160" w:hanging="360"/>
+      </w:pPr>
+      <w:rPr>
+        <w:rFonts w:ascii="Wingdings" w:hAnsi="Wingdings" w:hint="default"/>
+      </w:rPr>
+    </w:lvl>
+    <w:lvl w:ilvl="3" w:tplc="04190001" w:tentative="1">
+      <w:start w:val="1"/>
+      <w:numFmt w:val="bullet"/>
+      <w:lvlText w:val=""/>
+      <w:lvlJc w:val="left"/>
+      <w:pPr>
+        <w:ind w:left="2880" w:hanging="360"/>
+      </w:pPr>
+      <w:rPr>
+        <w:rFonts w:ascii="Symbol" w:hAnsi="Symbol" w:hint="default"/>
+      </w:rPr>
+    </w:lvl>
+    <w:lvl w:ilvl="4" w:tplc="04190003" w:tentative="1">
+      <w:start w:val="1"/>
+      <w:numFmt w:val="bullet"/>
+      <w:lvlText w:val="o"/>
+      <w:lvlJc w:val="left"/>
+      <w:pPr>
+        <w:ind w:left="3600" w:hanging="360"/>
+      </w:pPr>
+      <w:rPr>
+        <w:rFonts w:ascii="Courier New" w:hAnsi="Courier New" w:cs="Courier New" w:hint="default"/>
+      </w:rPr>
+    </w:lvl>
+    <w:lvl w:ilvl="5" w:tplc="04190005" w:tentative="1">
+      <w:start w:val="1"/>
+      <w:numFmt w:val="bullet"/>
+      <w:lvlText w:val=""/>
+      <w:lvlJc w:val="left"/>
+      <w:pPr>
+        <w:ind w:left="4320" w:hanging="360"/>
+      </w:pPr>
+      <w:rPr>
+        <w:rFonts w:ascii="Wingdings" w:hAnsi="Wingdings" w:hint="default"/>
+      </w:rPr>
+    </w:lvl>
+    <w:lvl w:ilvl="6" w:tplc="04190001" w:tentative="1">
+      <w:start w:val="1"/>
+      <w:numFmt w:val="bullet"/>
+      <w:lvlText w:val=""/>
+      <w:lvlJc w:val="left"/>
+      <w:pPr>
+        <w:ind w:left="5040" w:hanging="360"/>
+      </w:pPr>
+      <w:rPr>
+        <w:rFonts w:ascii="Symbol" w:hAnsi="Symbol" w:hint="default"/>
+      </w:rPr>
+    </w:lvl>
+    <w:lvl w:ilvl="7" w:tplc="04190003" w:tentative="1">
+      <w:start w:val="1"/>
+      <w:numFmt w:val="bullet"/>
+      <w:lvlText w:val="o"/>
+      <w:lvlJc w:val="left"/>
+      <w:pPr>
+        <w:ind w:left="5760" w:hanging="360"/>
+      </w:pPr>
+      <w:rPr>
+        <w:rFonts w:ascii="Courier New" w:hAnsi="Courier New" w:cs="Courier New" w:hint="default"/>
+      </w:rPr>
+    </w:lvl>
+    <w:lvl w:ilvl="8" w:tplc="04190005" w:tentative="1">
+      <w:start w:val="1"/>
+      <w:numFmt w:val="bullet"/>
+      <w:lvlText w:val=""/>
+      <w:lvlJc w:val="left"/>
+      <w:pPr>
+        <w:ind w:left="6480" w:hanging="360"/>
+      </w:pPr>
+      <w:rPr>
+        <w:rFonts w:ascii="Wingdings" w:hAnsi="Wingdings" w:hint="default"/>
+      </w:rPr>
+    </w:lvl>
+  </w:abstractNum>
+  <w:abstractNum w:abstractNumId="2" w15:restartNumberingAfterBreak="0">
+    <w:nsid w:val="581140CE"/>
+    <w:multiLevelType w:val="hybridMultilevel"/>
+    <w:tmpl w:val="BE7A0320"/>
+    <w:lvl w:ilvl="0" w:tplc="04190001">
+      <w:start w:val="1"/>
+      <w:numFmt w:val="bullet"/>
+      <w:lvlText w:val=""/>
+      <w:lvlJc w:val="left"/>
+      <w:pPr>
+        <w:ind w:left="720" w:hanging="360"/>
+      </w:pPr>
+      <w:rPr>
+        <w:rFonts w:ascii="Symbol" w:hAnsi="Symbol" w:hint="default"/>
+      </w:rPr>
+    </w:lvl>
+    <w:lvl w:ilvl="1" w:tplc="0419000F">
+      <w:start w:val="1"/>
+      <w:numFmt w:val="decimal"/>
+      <w:lvlText w:val="%2."/>
+      <w:lvlJc w:val="left"/>
+      <w:pPr>
+        <w:ind w:left="1440" w:hanging="360"/>
+      </w:pPr>
+      <w:rPr>
+        <w:rFonts w:hint="default"/>
+      </w:rPr>
+    </w:lvl>
+    <w:lvl w:ilvl="2" w:tplc="04190005" w:tentative="1">
+      <w:start w:val="1"/>
+      <w:numFmt w:val="bullet"/>
+      <w:lvlText w:val=""/>
+      <w:lvlJc w:val="left"/>
+      <w:pPr>
+        <w:ind w:left="2160" w:hanging="360"/>
+      </w:pPr>
+      <w:rPr>
+        <w:rFonts w:ascii="Wingdings" w:hAnsi="Wingdings" w:hint="default"/>
+      </w:rPr>
+    </w:lvl>
+    <w:lvl w:ilvl="3" w:tplc="04190001" w:tentative="1">
+      <w:start w:val="1"/>
+      <w:numFmt w:val="bullet"/>
+      <w:lvlText w:val=""/>
+      <w:lvlJc w:val="left"/>
+      <w:pPr>
+        <w:ind w:left="2880" w:hanging="360"/>
+      </w:pPr>
+      <w:rPr>
+        <w:rFonts w:ascii="Symbol" w:hAnsi="Symbol" w:hint="default"/>
+      </w:rPr>
+    </w:lvl>
+    <w:lvl w:ilvl="4" w:tplc="04190003" w:tentative="1">
+      <w:start w:val="1"/>
+      <w:numFmt w:val="bullet"/>
+      <w:lvlText w:val="o"/>
+      <w:lvlJc w:val="left"/>
+      <w:pPr>
+        <w:ind w:left="3600" w:hanging="360"/>
+      </w:pPr>
+      <w:rPr>
+        <w:rFonts w:ascii="Courier New" w:hAnsi="Courier New" w:cs="Courier New" w:hint="default"/>
+      </w:rPr>
+    </w:lvl>
+    <w:lvl w:ilvl="5" w:tplc="04190005" w:tentative="1">
+      <w:start w:val="1"/>
+      <w:numFmt w:val="bullet"/>
+      <w:lvlText w:val=""/>
+      <w:lvlJc w:val="left"/>
+      <w:pPr>
+        <w:ind w:left="4320" w:hanging="360"/>
+      </w:pPr>
+      <w:rPr>
+        <w:rFonts w:ascii="Wingdings" w:hAnsi="Wingdings" w:hint="default"/>
+      </w:rPr>
+    </w:lvl>
+    <w:lvl w:ilvl="6" w:tplc="04190001" w:tentative="1">
+      <w:start w:val="1"/>
+      <w:numFmt w:val="bullet"/>
+      <w:lvlText w:val=""/>
+      <w:lvlJc w:val="left"/>
+      <w:pPr>
+        <w:ind w:left="5040" w:hanging="360"/>
+      </w:pPr>
+      <w:rPr>
+        <w:rFonts w:ascii="Symbol" w:hAnsi="Symbol" w:hint="default"/>
+      </w:rPr>
+    </w:lvl>
+    <w:lvl w:ilvl="7" w:tplc="04190003" w:tentative="1">
+      <w:start w:val="1"/>
+      <w:numFmt w:val="bullet"/>
+      <w:lvlText w:val="o"/>
+      <w:lvlJc w:val="left"/>
+      <w:pPr>
+        <w:ind w:left="5760" w:hanging="360"/>
+      </w:pPr>
+      <w:rPr>
+        <w:rFonts w:ascii="Courier New" w:hAnsi="Courier New" w:cs="Courier New" w:hint="default"/>
+      </w:rPr>
+    </w:lvl>
+    <w:lvl w:ilvl="8" w:tplc="04190005" w:tentative="1">
+      <w:start w:val="1"/>
+      <w:numFmt w:val="bullet"/>
+      <w:lvlText w:val=""/>
+      <w:lvlJc w:val="left"/>
+      <w:pPr>
+        <w:ind w:left="6480" w:hanging="360"/>
+      </w:pPr>
+      <w:rPr>
+        <w:rFonts w:ascii="Wingdings" w:hAnsi="Wingdings" w:hint="default"/>
+      </w:rPr>
+    </w:lvl>
+  </w:abstractNum>
+  <w:num w:numId="1">
+    <w:abstractNumId w:val="0"/>
+  </w:num>
+  <w:num w:numId="2">
+    <w:abstractNumId w:val="1"/>
+  </w:num>
+  <w:num w:numId="3">
+    <w:abstractNumId w:val="2"/>
+  </w:num>
+</w:numbering>
 </file>
 
 <file path=word/styles.xml><?xml version="1.0" encoding="utf-8"?>
@@ -568,6 +910,17 @@
     <w:semiHidden/>
     <w:unhideWhenUsed/>
   </w:style>
+  <w:style w:type="paragraph" w:styleId="a3">
+    <w:name w:val="List Paragraph"/>
+    <w:basedOn w:val="a"/>
+    <w:uiPriority w:val="34"/>
+    <w:qFormat/>
+    <w:rsid w:val="00FE22AF"/>
+    <w:pPr>
+      <w:ind w:left="720"/>
+      <w:contextualSpacing/>
+    </w:pPr>
+  </w:style>
 </w:styles>
 </file>
 

</xml_diff>

<commit_message>
[my_tests] ol and ul list support, text bug fix
</commit_message>
<xml_diff>
--- a/my_test/test.docx
+++ b/my_test/test.docx
@@ -25,7 +25,7 @@
         <w:pStyle w:val="a3"/>
         <w:numPr>
           <w:ilvl w:val="0"/>
-          <w:numId w:val="2"/>
+          <w:numId w:val="5"/>
         </w:numPr>
         <w:jc w:val="both"/>
         <w:rPr>
@@ -48,7 +48,7 @@
         <w:pStyle w:val="a3"/>
         <w:numPr>
           <w:ilvl w:val="1"/>
-          <w:numId w:val="3"/>
+          <w:numId w:val="6"/>
         </w:numPr>
         <w:jc w:val="both"/>
         <w:rPr>
@@ -68,10 +68,26 @@
     </w:p>
     <w:p>
       <w:pPr>
+        <w:jc w:val="center"/>
+        <w:rPr>
+          <w:rFonts w:ascii="Papyrus" w:hAnsi="Papyrus"/>
+          <w:lang w:val="en-US"/>
+        </w:rPr>
+      </w:pPr>
+      <w:r>
+        <w:rPr>
+          <w:rFonts w:ascii="Papyrus" w:hAnsi="Papyrus"/>
+          <w:lang w:val="en-US"/>
+        </w:rPr>
+        <w:t>And a large soda</w:t>
+      </w:r>
+    </w:p>
+    <w:p>
+      <w:pPr>
         <w:pStyle w:val="a3"/>
         <w:numPr>
           <w:ilvl w:val="0"/>
-          <w:numId w:val="2"/>
+          <w:numId w:val="7"/>
         </w:numPr>
         <w:jc w:val="both"/>
         <w:rPr>
@@ -91,6 +107,11 @@
     </w:p>
     <w:p>
       <w:pPr>
+        <w:pStyle w:val="a3"/>
+        <w:numPr>
+          <w:ilvl w:val="2"/>
+          <w:numId w:val="7"/>
+        </w:numPr>
         <w:jc w:val="both"/>
         <w:rPr>
           <w:sz w:val="28"/>
@@ -105,24 +126,6 @@
           <w:lang w:val="en-US"/>
         </w:rPr>
         <w:t>One with cheese</w:t>
-      </w:r>
-    </w:p>
-    <w:p>
-      <w:pPr>
-        <w:jc w:val="center"/>
-        <w:rPr>
-          <w:sz w:val="28"/>
-          <w:szCs w:val="28"/>
-          <w:lang w:val="en-US"/>
-        </w:rPr>
-      </w:pPr>
-      <w:r>
-        <w:rPr>
-          <w:sz w:val="28"/>
-          <w:szCs w:val="28"/>
-          <w:lang w:val="en-US"/>
-        </w:rPr>
-        <w:t>And a large soda</w:t>
       </w:r>
     </w:p>
     <w:sectPr>
@@ -138,6 +141,95 @@
 <file path=word/numbering.xml><?xml version="1.0" encoding="utf-8"?>
 <w:numbering xmlns:wpc="http://schemas.microsoft.com/office/word/2010/wordprocessingCanvas" xmlns:cx="http://schemas.microsoft.com/office/drawing/2014/chartex" xmlns:cx1="http://schemas.microsoft.com/office/drawing/2015/9/8/chartex" xmlns:cx2="http://schemas.microsoft.com/office/drawing/2015/10/21/chartex" xmlns:cx3="http://schemas.microsoft.com/office/drawing/2016/5/9/chartex" xmlns:cx4="http://schemas.microsoft.com/office/drawing/2016/5/10/chartex" xmlns:cx5="http://schemas.microsoft.com/office/drawing/2016/5/11/chartex" xmlns:cx6="http://schemas.microsoft.com/office/drawing/2016/5/12/chartex" xmlns:cx7="http://schemas.microsoft.com/office/drawing/2016/5/13/chartex" xmlns:cx8="http://schemas.microsoft.com/office/drawing/2016/5/14/chartex" xmlns:mc="http://schemas.openxmlformats.org/markup-compatibility/2006" xmlns:aink="http://schemas.microsoft.com/office/drawing/2016/ink" xmlns:am3d="http://schemas.microsoft.com/office/drawing/2017/model3d" xmlns:o="urn:schemas-microsoft-com:office:office" xmlns:r="http://schemas.openxmlformats.org/officeDocument/2006/relationships" xmlns:m="http://schemas.openxmlformats.org/officeDocument/2006/math" xmlns:v="urn:schemas-microsoft-com:vml" xmlns:wp14="http://schemas.microsoft.com/office/word/2010/wordprocessingDrawing" xmlns:wp="http://schemas.openxmlformats.org/drawingml/2006/wordprocessingDrawing" xmlns:w10="urn:schemas-microsoft-com:office:word" xmlns:w="http://schemas.openxmlformats.org/wordprocessingml/2006/main" xmlns:w14="http://schemas.microsoft.com/office/word/2010/wordml" xmlns:w15="http://schemas.microsoft.com/office/word/2012/wordml" xmlns:w16cex="http://schemas.microsoft.com/office/word/2018/wordml/cex" xmlns:w16cid="http://schemas.microsoft.com/office/word/2016/wordml/cid" xmlns:w16="http://schemas.microsoft.com/office/word/2018/wordml" xmlns:w16se="http://schemas.microsoft.com/office/word/2015/wordml/symex" xmlns:wpg="http://schemas.microsoft.com/office/word/2010/wordprocessingGroup" xmlns:wpi="http://schemas.microsoft.com/office/word/2010/wordprocessingInk" xmlns:wne="http://schemas.microsoft.com/office/word/2006/wordml" xmlns:wps="http://schemas.microsoft.com/office/word/2010/wordprocessingShape" mc:Ignorable="w14 w15 w16se w16cid w16 w16cex wp14">
   <w:abstractNum w:abstractNumId="0" w15:restartNumberingAfterBreak="0">
+    <w:nsid w:val="42976901"/>
+    <w:multiLevelType w:val="hybridMultilevel"/>
+    <w:tmpl w:val="3F340C5A"/>
+    <w:lvl w:ilvl="0" w:tplc="0419000F">
+      <w:start w:val="1"/>
+      <w:numFmt w:val="decimal"/>
+      <w:lvlText w:val="%1."/>
+      <w:lvlJc w:val="left"/>
+      <w:pPr>
+        <w:ind w:left="720" w:hanging="360"/>
+      </w:pPr>
+    </w:lvl>
+    <w:lvl w:ilvl="1" w:tplc="04190001">
+      <w:start w:val="1"/>
+      <w:numFmt w:val="bullet"/>
+      <w:lvlText w:val=""/>
+      <w:lvlJc w:val="left"/>
+      <w:pPr>
+        <w:ind w:left="1440" w:hanging="360"/>
+      </w:pPr>
+      <w:rPr>
+        <w:rFonts w:ascii="Symbol" w:hAnsi="Symbol" w:hint="default"/>
+      </w:rPr>
+    </w:lvl>
+    <w:lvl w:ilvl="2" w:tplc="0419001B">
+      <w:start w:val="1"/>
+      <w:numFmt w:val="lowerRoman"/>
+      <w:lvlText w:val="%3."/>
+      <w:lvlJc w:val="right"/>
+      <w:pPr>
+        <w:ind w:left="2160" w:hanging="180"/>
+      </w:pPr>
+    </w:lvl>
+    <w:lvl w:ilvl="3" w:tplc="0419000F">
+      <w:start w:val="1"/>
+      <w:numFmt w:val="decimal"/>
+      <w:lvlText w:val="%4."/>
+      <w:lvlJc w:val="left"/>
+      <w:pPr>
+        <w:ind w:left="2880" w:hanging="360"/>
+      </w:pPr>
+    </w:lvl>
+    <w:lvl w:ilvl="4" w:tplc="04190019" w:tentative="1">
+      <w:start w:val="1"/>
+      <w:numFmt w:val="lowerLetter"/>
+      <w:lvlText w:val="%5."/>
+      <w:lvlJc w:val="left"/>
+      <w:pPr>
+        <w:ind w:left="3600" w:hanging="360"/>
+      </w:pPr>
+    </w:lvl>
+    <w:lvl w:ilvl="5" w:tplc="0419001B" w:tentative="1">
+      <w:start w:val="1"/>
+      <w:numFmt w:val="lowerRoman"/>
+      <w:lvlText w:val="%6."/>
+      <w:lvlJc w:val="right"/>
+      <w:pPr>
+        <w:ind w:left="4320" w:hanging="180"/>
+      </w:pPr>
+    </w:lvl>
+    <w:lvl w:ilvl="6" w:tplc="0419000F" w:tentative="1">
+      <w:start w:val="1"/>
+      <w:numFmt w:val="decimal"/>
+      <w:lvlText w:val="%7."/>
+      <w:lvlJc w:val="left"/>
+      <w:pPr>
+        <w:ind w:left="5040" w:hanging="360"/>
+      </w:pPr>
+    </w:lvl>
+    <w:lvl w:ilvl="7" w:tplc="04190019" w:tentative="1">
+      <w:start w:val="1"/>
+      <w:numFmt w:val="lowerLetter"/>
+      <w:lvlText w:val="%8."/>
+      <w:lvlJc w:val="left"/>
+      <w:pPr>
+        <w:ind w:left="5760" w:hanging="360"/>
+      </w:pPr>
+    </w:lvl>
+    <w:lvl w:ilvl="8" w:tplc="0419001B" w:tentative="1">
+      <w:start w:val="1"/>
+      <w:numFmt w:val="lowerRoman"/>
+      <w:lvlText w:val="%9."/>
+      <w:lvlJc w:val="right"/>
+      <w:pPr>
+        <w:ind w:left="6480" w:hanging="180"/>
+      </w:pPr>
+    </w:lvl>
+  </w:abstractNum>
+  <w:abstractNum w:abstractNumId="1" w15:restartNumberingAfterBreak="0">
     <w:nsid w:val="42F44375"/>
     <w:multiLevelType w:val="hybridMultilevel"/>
     <w:tmpl w:val="59CC7E22"/>
@@ -250,7 +342,7 @@
       </w:rPr>
     </w:lvl>
   </w:abstractNum>
-  <w:abstractNum w:abstractNumId="1" w15:restartNumberingAfterBreak="0">
+  <w:abstractNum w:abstractNumId="2" w15:restartNumberingAfterBreak="0">
     <w:nsid w:val="44924CBC"/>
     <w:multiLevelType w:val="hybridMultilevel"/>
     <w:tmpl w:val="24309B12"/>
@@ -363,10 +455,298 @@
       </w:rPr>
     </w:lvl>
   </w:abstractNum>
-  <w:abstractNum w:abstractNumId="2" w15:restartNumberingAfterBreak="0">
+  <w:abstractNum w:abstractNumId="3" w15:restartNumberingAfterBreak="0">
+    <w:nsid w:val="4DC715B0"/>
+    <w:multiLevelType w:val="hybridMultilevel"/>
+    <w:tmpl w:val="53B22A74"/>
+    <w:lvl w:ilvl="0" w:tplc="0419000F">
+      <w:start w:val="1"/>
+      <w:numFmt w:val="decimal"/>
+      <w:lvlText w:val="%1."/>
+      <w:lvlJc w:val="left"/>
+      <w:pPr>
+        <w:ind w:left="720" w:hanging="360"/>
+      </w:pPr>
+    </w:lvl>
+    <w:lvl w:ilvl="1" w:tplc="04190019" w:tentative="1">
+      <w:start w:val="1"/>
+      <w:numFmt w:val="lowerLetter"/>
+      <w:lvlText w:val="%2."/>
+      <w:lvlJc w:val="left"/>
+      <w:pPr>
+        <w:ind w:left="1440" w:hanging="360"/>
+      </w:pPr>
+    </w:lvl>
+    <w:lvl w:ilvl="2" w:tplc="0419001B">
+      <w:start w:val="1"/>
+      <w:numFmt w:val="lowerRoman"/>
+      <w:lvlText w:val="%3."/>
+      <w:lvlJc w:val="right"/>
+      <w:pPr>
+        <w:ind w:left="2160" w:hanging="180"/>
+      </w:pPr>
+    </w:lvl>
+    <w:lvl w:ilvl="3" w:tplc="0419000F" w:tentative="1">
+      <w:start w:val="1"/>
+      <w:numFmt w:val="decimal"/>
+      <w:lvlText w:val="%4."/>
+      <w:lvlJc w:val="left"/>
+      <w:pPr>
+        <w:ind w:left="2880" w:hanging="360"/>
+      </w:pPr>
+    </w:lvl>
+    <w:lvl w:ilvl="4" w:tplc="04190019" w:tentative="1">
+      <w:start w:val="1"/>
+      <w:numFmt w:val="lowerLetter"/>
+      <w:lvlText w:val="%5."/>
+      <w:lvlJc w:val="left"/>
+      <w:pPr>
+        <w:ind w:left="3600" w:hanging="360"/>
+      </w:pPr>
+    </w:lvl>
+    <w:lvl w:ilvl="5" w:tplc="0419001B" w:tentative="1">
+      <w:start w:val="1"/>
+      <w:numFmt w:val="lowerRoman"/>
+      <w:lvlText w:val="%6."/>
+      <w:lvlJc w:val="right"/>
+      <w:pPr>
+        <w:ind w:left="4320" w:hanging="180"/>
+      </w:pPr>
+    </w:lvl>
+    <w:lvl w:ilvl="6" w:tplc="0419000F" w:tentative="1">
+      <w:start w:val="1"/>
+      <w:numFmt w:val="decimal"/>
+      <w:lvlText w:val="%7."/>
+      <w:lvlJc w:val="left"/>
+      <w:pPr>
+        <w:ind w:left="5040" w:hanging="360"/>
+      </w:pPr>
+    </w:lvl>
+    <w:lvl w:ilvl="7" w:tplc="04190019" w:tentative="1">
+      <w:start w:val="1"/>
+      <w:numFmt w:val="lowerLetter"/>
+      <w:lvlText w:val="%8."/>
+      <w:lvlJc w:val="left"/>
+      <w:pPr>
+        <w:ind w:left="5760" w:hanging="360"/>
+      </w:pPr>
+    </w:lvl>
+    <w:lvl w:ilvl="8" w:tplc="0419001B" w:tentative="1">
+      <w:start w:val="1"/>
+      <w:numFmt w:val="lowerRoman"/>
+      <w:lvlText w:val="%9."/>
+      <w:lvlJc w:val="right"/>
+      <w:pPr>
+        <w:ind w:left="6480" w:hanging="180"/>
+      </w:pPr>
+    </w:lvl>
+  </w:abstractNum>
+  <w:abstractNum w:abstractNumId="4" w15:restartNumberingAfterBreak="0">
+    <w:nsid w:val="537D398A"/>
+    <w:multiLevelType w:val="hybridMultilevel"/>
+    <w:tmpl w:val="13F033EA"/>
+    <w:lvl w:ilvl="0" w:tplc="0419000F">
+      <w:start w:val="1"/>
+      <w:numFmt w:val="decimal"/>
+      <w:lvlText w:val="%1."/>
+      <w:lvlJc w:val="left"/>
+      <w:pPr>
+        <w:ind w:left="720" w:hanging="360"/>
+      </w:pPr>
+      <w:rPr>
+        <w:rFonts w:hint="default"/>
+      </w:rPr>
+    </w:lvl>
+    <w:lvl w:ilvl="1" w:tplc="04190019">
+      <w:start w:val="1"/>
+      <w:numFmt w:val="lowerLetter"/>
+      <w:lvlText w:val="%2."/>
+      <w:lvlJc w:val="left"/>
+      <w:pPr>
+        <w:ind w:left="1440" w:hanging="360"/>
+      </w:pPr>
+    </w:lvl>
+    <w:lvl w:ilvl="2" w:tplc="0419001B">
+      <w:start w:val="1"/>
+      <w:numFmt w:val="lowerRoman"/>
+      <w:lvlText w:val="%3."/>
+      <w:lvlJc w:val="right"/>
+      <w:pPr>
+        <w:ind w:left="2160" w:hanging="180"/>
+      </w:pPr>
+    </w:lvl>
+    <w:lvl w:ilvl="3" w:tplc="0419000F">
+      <w:start w:val="1"/>
+      <w:numFmt w:val="decimal"/>
+      <w:lvlText w:val="%4."/>
+      <w:lvlJc w:val="left"/>
+      <w:pPr>
+        <w:ind w:left="2880" w:hanging="360"/>
+      </w:pPr>
+    </w:lvl>
+    <w:lvl w:ilvl="4" w:tplc="04190019" w:tentative="1">
+      <w:start w:val="1"/>
+      <w:numFmt w:val="lowerLetter"/>
+      <w:lvlText w:val="%5."/>
+      <w:lvlJc w:val="left"/>
+      <w:pPr>
+        <w:ind w:left="3600" w:hanging="360"/>
+      </w:pPr>
+    </w:lvl>
+    <w:lvl w:ilvl="5" w:tplc="0419001B" w:tentative="1">
+      <w:start w:val="1"/>
+      <w:numFmt w:val="lowerRoman"/>
+      <w:lvlText w:val="%6."/>
+      <w:lvlJc w:val="right"/>
+      <w:pPr>
+        <w:ind w:left="4320" w:hanging="180"/>
+      </w:pPr>
+    </w:lvl>
+    <w:lvl w:ilvl="6" w:tplc="0419000F" w:tentative="1">
+      <w:start w:val="1"/>
+      <w:numFmt w:val="decimal"/>
+      <w:lvlText w:val="%7."/>
+      <w:lvlJc w:val="left"/>
+      <w:pPr>
+        <w:ind w:left="5040" w:hanging="360"/>
+      </w:pPr>
+    </w:lvl>
+    <w:lvl w:ilvl="7" w:tplc="04190019" w:tentative="1">
+      <w:start w:val="1"/>
+      <w:numFmt w:val="lowerLetter"/>
+      <w:lvlText w:val="%8."/>
+      <w:lvlJc w:val="left"/>
+      <w:pPr>
+        <w:ind w:left="5760" w:hanging="360"/>
+      </w:pPr>
+    </w:lvl>
+    <w:lvl w:ilvl="8" w:tplc="0419001B" w:tentative="1">
+      <w:start w:val="1"/>
+      <w:numFmt w:val="lowerRoman"/>
+      <w:lvlText w:val="%9."/>
+      <w:lvlJc w:val="right"/>
+      <w:pPr>
+        <w:ind w:left="6480" w:hanging="180"/>
+      </w:pPr>
+    </w:lvl>
+  </w:abstractNum>
+  <w:abstractNum w:abstractNumId="5" w15:restartNumberingAfterBreak="0">
     <w:nsid w:val="581140CE"/>
     <w:multiLevelType w:val="hybridMultilevel"/>
-    <w:tmpl w:val="BE7A0320"/>
+    <w:tmpl w:val="63448B80"/>
+    <w:lvl w:ilvl="0" w:tplc="04190001">
+      <w:start w:val="1"/>
+      <w:numFmt w:val="bullet"/>
+      <w:lvlText w:val=""/>
+      <w:lvlJc w:val="left"/>
+      <w:pPr>
+        <w:ind w:left="720" w:hanging="360"/>
+      </w:pPr>
+      <w:rPr>
+        <w:rFonts w:ascii="Symbol" w:hAnsi="Symbol" w:hint="default"/>
+      </w:rPr>
+    </w:lvl>
+    <w:lvl w:ilvl="1" w:tplc="04190001">
+      <w:start w:val="1"/>
+      <w:numFmt w:val="bullet"/>
+      <w:lvlText w:val=""/>
+      <w:lvlJc w:val="left"/>
+      <w:pPr>
+        <w:ind w:left="720" w:hanging="360"/>
+      </w:pPr>
+      <w:rPr>
+        <w:rFonts w:ascii="Symbol" w:hAnsi="Symbol" w:hint="default"/>
+      </w:rPr>
+    </w:lvl>
+    <w:lvl w:ilvl="2" w:tplc="04190005">
+      <w:start w:val="1"/>
+      <w:numFmt w:val="bullet"/>
+      <w:lvlText w:val=""/>
+      <w:lvlJc w:val="left"/>
+      <w:pPr>
+        <w:ind w:left="2160" w:hanging="360"/>
+      </w:pPr>
+      <w:rPr>
+        <w:rFonts w:ascii="Wingdings" w:hAnsi="Wingdings" w:hint="default"/>
+      </w:rPr>
+    </w:lvl>
+    <w:lvl w:ilvl="3" w:tplc="04190001" w:tentative="1">
+      <w:start w:val="1"/>
+      <w:numFmt w:val="bullet"/>
+      <w:lvlText w:val=""/>
+      <w:lvlJc w:val="left"/>
+      <w:pPr>
+        <w:ind w:left="2880" w:hanging="360"/>
+      </w:pPr>
+      <w:rPr>
+        <w:rFonts w:ascii="Symbol" w:hAnsi="Symbol" w:hint="default"/>
+      </w:rPr>
+    </w:lvl>
+    <w:lvl w:ilvl="4" w:tplc="04190003" w:tentative="1">
+      <w:start w:val="1"/>
+      <w:numFmt w:val="bullet"/>
+      <w:lvlText w:val="o"/>
+      <w:lvlJc w:val="left"/>
+      <w:pPr>
+        <w:ind w:left="3600" w:hanging="360"/>
+      </w:pPr>
+      <w:rPr>
+        <w:rFonts w:ascii="Courier New" w:hAnsi="Courier New" w:cs="Courier New" w:hint="default"/>
+      </w:rPr>
+    </w:lvl>
+    <w:lvl w:ilvl="5" w:tplc="04190005" w:tentative="1">
+      <w:start w:val="1"/>
+      <w:numFmt w:val="bullet"/>
+      <w:lvlText w:val=""/>
+      <w:lvlJc w:val="left"/>
+      <w:pPr>
+        <w:ind w:left="4320" w:hanging="360"/>
+      </w:pPr>
+      <w:rPr>
+        <w:rFonts w:ascii="Wingdings" w:hAnsi="Wingdings" w:hint="default"/>
+      </w:rPr>
+    </w:lvl>
+    <w:lvl w:ilvl="6" w:tplc="04190001" w:tentative="1">
+      <w:start w:val="1"/>
+      <w:numFmt w:val="bullet"/>
+      <w:lvlText w:val=""/>
+      <w:lvlJc w:val="left"/>
+      <w:pPr>
+        <w:ind w:left="5040" w:hanging="360"/>
+      </w:pPr>
+      <w:rPr>
+        <w:rFonts w:ascii="Symbol" w:hAnsi="Symbol" w:hint="default"/>
+      </w:rPr>
+    </w:lvl>
+    <w:lvl w:ilvl="7" w:tplc="04190003" w:tentative="1">
+      <w:start w:val="1"/>
+      <w:numFmt w:val="bullet"/>
+      <w:lvlText w:val="o"/>
+      <w:lvlJc w:val="left"/>
+      <w:pPr>
+        <w:ind w:left="5760" w:hanging="360"/>
+      </w:pPr>
+      <w:rPr>
+        <w:rFonts w:ascii="Courier New" w:hAnsi="Courier New" w:cs="Courier New" w:hint="default"/>
+      </w:rPr>
+    </w:lvl>
+    <w:lvl w:ilvl="8" w:tplc="04190005" w:tentative="1">
+      <w:start w:val="1"/>
+      <w:numFmt w:val="bullet"/>
+      <w:lvlText w:val=""/>
+      <w:lvlJc w:val="left"/>
+      <w:pPr>
+        <w:ind w:left="6480" w:hanging="360"/>
+      </w:pPr>
+      <w:rPr>
+        <w:rFonts w:ascii="Wingdings" w:hAnsi="Wingdings" w:hint="default"/>
+      </w:rPr>
+    </w:lvl>
+  </w:abstractNum>
+  <w:abstractNum w:abstractNumId="6" w15:restartNumberingAfterBreak="0">
+    <w:nsid w:val="7F1C2D30"/>
+    <w:multiLevelType w:val="hybridMultilevel"/>
+    <w:tmpl w:val="36861686"/>
     <w:lvl w:ilvl="0" w:tplc="04190001">
       <w:start w:val="1"/>
       <w:numFmt w:val="bullet"/>
@@ -385,105 +765,96 @@
       <w:lvlText w:val="%2."/>
       <w:lvlJc w:val="left"/>
       <w:pPr>
-        <w:ind w:left="1440" w:hanging="360"/>
+        <w:ind w:left="720" w:hanging="360"/>
       </w:pPr>
       <w:rPr>
         <w:rFonts w:hint="default"/>
       </w:rPr>
     </w:lvl>
-    <w:lvl w:ilvl="2" w:tplc="04190005" w:tentative="1">
-      <w:start w:val="1"/>
-      <w:numFmt w:val="bullet"/>
-      <w:lvlText w:val=""/>
-      <w:lvlJc w:val="left"/>
-      <w:pPr>
-        <w:ind w:left="2160" w:hanging="360"/>
-      </w:pPr>
-      <w:rPr>
-        <w:rFonts w:ascii="Wingdings" w:hAnsi="Wingdings" w:hint="default"/>
-      </w:rPr>
-    </w:lvl>
-    <w:lvl w:ilvl="3" w:tplc="04190001" w:tentative="1">
-      <w:start w:val="1"/>
-      <w:numFmt w:val="bullet"/>
-      <w:lvlText w:val=""/>
+    <w:lvl w:ilvl="2" w:tplc="0419001B">
+      <w:start w:val="1"/>
+      <w:numFmt w:val="lowerRoman"/>
+      <w:lvlText w:val="%3."/>
+      <w:lvlJc w:val="right"/>
+      <w:pPr>
+        <w:ind w:left="2160" w:hanging="180"/>
+      </w:pPr>
+    </w:lvl>
+    <w:lvl w:ilvl="3" w:tplc="0419000F">
+      <w:start w:val="1"/>
+      <w:numFmt w:val="decimal"/>
+      <w:lvlText w:val="%4."/>
       <w:lvlJc w:val="left"/>
       <w:pPr>
         <w:ind w:left="2880" w:hanging="360"/>
       </w:pPr>
-      <w:rPr>
-        <w:rFonts w:ascii="Symbol" w:hAnsi="Symbol" w:hint="default"/>
-      </w:rPr>
-    </w:lvl>
-    <w:lvl w:ilvl="4" w:tplc="04190003" w:tentative="1">
-      <w:start w:val="1"/>
-      <w:numFmt w:val="bullet"/>
-      <w:lvlText w:val="o"/>
+    </w:lvl>
+    <w:lvl w:ilvl="4" w:tplc="04190019" w:tentative="1">
+      <w:start w:val="1"/>
+      <w:numFmt w:val="lowerLetter"/>
+      <w:lvlText w:val="%5."/>
       <w:lvlJc w:val="left"/>
       <w:pPr>
         <w:ind w:left="3600" w:hanging="360"/>
       </w:pPr>
-      <w:rPr>
-        <w:rFonts w:ascii="Courier New" w:hAnsi="Courier New" w:cs="Courier New" w:hint="default"/>
-      </w:rPr>
-    </w:lvl>
-    <w:lvl w:ilvl="5" w:tplc="04190005" w:tentative="1">
-      <w:start w:val="1"/>
-      <w:numFmt w:val="bullet"/>
-      <w:lvlText w:val=""/>
-      <w:lvlJc w:val="left"/>
-      <w:pPr>
-        <w:ind w:left="4320" w:hanging="360"/>
-      </w:pPr>
-      <w:rPr>
-        <w:rFonts w:ascii="Wingdings" w:hAnsi="Wingdings" w:hint="default"/>
-      </w:rPr>
-    </w:lvl>
-    <w:lvl w:ilvl="6" w:tplc="04190001" w:tentative="1">
-      <w:start w:val="1"/>
-      <w:numFmt w:val="bullet"/>
-      <w:lvlText w:val=""/>
+    </w:lvl>
+    <w:lvl w:ilvl="5" w:tplc="0419001B" w:tentative="1">
+      <w:start w:val="1"/>
+      <w:numFmt w:val="lowerRoman"/>
+      <w:lvlText w:val="%6."/>
+      <w:lvlJc w:val="right"/>
+      <w:pPr>
+        <w:ind w:left="4320" w:hanging="180"/>
+      </w:pPr>
+    </w:lvl>
+    <w:lvl w:ilvl="6" w:tplc="0419000F" w:tentative="1">
+      <w:start w:val="1"/>
+      <w:numFmt w:val="decimal"/>
+      <w:lvlText w:val="%7."/>
       <w:lvlJc w:val="left"/>
       <w:pPr>
         <w:ind w:left="5040" w:hanging="360"/>
       </w:pPr>
-      <w:rPr>
-        <w:rFonts w:ascii="Symbol" w:hAnsi="Symbol" w:hint="default"/>
-      </w:rPr>
-    </w:lvl>
-    <w:lvl w:ilvl="7" w:tplc="04190003" w:tentative="1">
-      <w:start w:val="1"/>
-      <w:numFmt w:val="bullet"/>
-      <w:lvlText w:val="o"/>
+    </w:lvl>
+    <w:lvl w:ilvl="7" w:tplc="04190019" w:tentative="1">
+      <w:start w:val="1"/>
+      <w:numFmt w:val="lowerLetter"/>
+      <w:lvlText w:val="%8."/>
       <w:lvlJc w:val="left"/>
       <w:pPr>
         <w:ind w:left="5760" w:hanging="360"/>
       </w:pPr>
-      <w:rPr>
-        <w:rFonts w:ascii="Courier New" w:hAnsi="Courier New" w:cs="Courier New" w:hint="default"/>
-      </w:rPr>
-    </w:lvl>
-    <w:lvl w:ilvl="8" w:tplc="04190005" w:tentative="1">
-      <w:start w:val="1"/>
-      <w:numFmt w:val="bullet"/>
-      <w:lvlText w:val=""/>
-      <w:lvlJc w:val="left"/>
-      <w:pPr>
-        <w:ind w:left="6480" w:hanging="360"/>
-      </w:pPr>
-      <w:rPr>
-        <w:rFonts w:ascii="Wingdings" w:hAnsi="Wingdings" w:hint="default"/>
-      </w:rPr>
+    </w:lvl>
+    <w:lvl w:ilvl="8" w:tplc="0419001B" w:tentative="1">
+      <w:start w:val="1"/>
+      <w:numFmt w:val="lowerRoman"/>
+      <w:lvlText w:val="%9."/>
+      <w:lvlJc w:val="right"/>
+      <w:pPr>
+        <w:ind w:left="6480" w:hanging="180"/>
+      </w:pPr>
     </w:lvl>
   </w:abstractNum>
   <w:num w:numId="1">
+    <w:abstractNumId w:val="1"/>
+  </w:num>
+  <w:num w:numId="2">
+    <w:abstractNumId w:val="2"/>
+  </w:num>
+  <w:num w:numId="3">
+    <w:abstractNumId w:val="5"/>
+  </w:num>
+  <w:num w:numId="4">
+    <w:abstractNumId w:val="3"/>
+  </w:num>
+  <w:num w:numId="5">
+    <w:abstractNumId w:val="4"/>
+  </w:num>
+  <w:num w:numId="6">
     <w:abstractNumId w:val="0"/>
   </w:num>
-  <w:num w:numId="2">
-    <w:abstractNumId w:val="1"/>
-  </w:num>
-  <w:num w:numId="3">
-    <w:abstractNumId w:val="2"/>
+  <w:num w:numId="7">
+    <w:abstractNumId w:val="6"/>
   </w:num>
 </w:numbering>
 </file>

</xml_diff>